<commit_message>
Work is task related to Task 1 questions
</commit_message>
<xml_diff>
--- a/A2.docx
+++ b/A2.docx
@@ -14,6 +14,13 @@
           <w:b/>
           <w:bCs/>
         </w:rPr>
+        <w:t xml:space="preserve"> </w:t>
+      </w:r>
+      <w:r>
+        <w:rPr>
+          <w:b/>
+          <w:bCs/>
+        </w:rPr>
         <w:t xml:space="preserve">Database Applications – A2 </w:t>
       </w:r>
     </w:p>
@@ -28,64 +35,3956 @@
         <w:t xml:space="preserve"> 1: </w:t>
       </w:r>
       <w:r>
-        <w:t xml:space="preserve">CRUD tasks on </w:t>
-      </w:r>
-      <w:proofErr w:type="spellStart"/>
-      <w:r>
+        <w:t>CRUD tasks on listingsAndReviews Document Collection</w:t>
+      </w:r>
+    </w:p>
+    <w:p>
+      <w:pPr>
+        <w:rPr>
+          <w:b/>
+          <w:bCs/>
+        </w:rPr>
+      </w:pPr>
+      <w:r>
+        <w:rPr>
+          <w:b/>
+          <w:bCs/>
+        </w:rPr>
+        <w:t>Statement 1</w:t>
+      </w:r>
+    </w:p>
+    <w:p>
+      <w:pPr>
+        <w:pStyle w:val="NoSpacing"/>
+        <w:rPr>
+          <w:b/>
+          <w:bCs/>
+        </w:rPr>
+      </w:pPr>
+      <w:r>
+        <w:rPr>
+          <w:b/>
+          <w:bCs/>
+        </w:rPr>
+        <w:t>1A</w:t>
+      </w:r>
+    </w:p>
+    <w:p>
+      <w:pPr>
+        <w:pStyle w:val="NoSpacing"/>
+        <w:rPr>
+          <w:u w:val="single"/>
+        </w:rPr>
+      </w:pPr>
+      <w:r>
+        <w:rPr>
+          <w:u w:val="single"/>
+        </w:rPr>
+        <w:t>Compass</w:t>
+      </w:r>
+    </w:p>
+    <w:p>
+      <w:pPr>
+        <w:pStyle w:val="NoSpacing"/>
+      </w:pPr>
+      <w:r>
+        <w:t>{</w:t>
+      </w:r>
+    </w:p>
+    <w:p>
+      <w:pPr>
+        <w:pStyle w:val="NoSpacing"/>
+      </w:pPr>
+      <w:r>
+        <w:t xml:space="preserve">  accommodates: { $gte: 3 },</w:t>
+      </w:r>
+      <w:r>
+        <w:t xml:space="preserve"> </w:t>
+      </w:r>
+    </w:p>
+    <w:p>
+      <w:pPr>
+        <w:pStyle w:val="NoSpacing"/>
+      </w:pPr>
+      <w:r>
+        <w:t xml:space="preserve">  property_type: 'Apartment',</w:t>
+      </w:r>
+    </w:p>
+    <w:p>
+      <w:pPr>
+        <w:pStyle w:val="NoSpacing"/>
+      </w:pPr>
+      <w:r>
+        <w:t xml:space="preserve">  </w:t>
+      </w:r>
+      <w:r>
+        <w:t xml:space="preserve">  "address.market": "Barcelona"</w:t>
+      </w:r>
+    </w:p>
+    <w:p>
+      <w:pPr>
+        <w:pStyle w:val="NoSpacing"/>
+      </w:pPr>
+      <w:r>
+        <w:t>}</w:t>
+      </w:r>
+    </w:p>
+    <w:p>
+      <w:pPr>
+        <w:pStyle w:val="NoSpacing"/>
+        <w:rPr>
+          <w:u w:val="single"/>
+        </w:rPr>
+      </w:pPr>
+      <w:r>
+        <w:rPr>
+          <w:u w:val="single"/>
+        </w:rPr>
+        <w:t>Mongo Shell</w:t>
+      </w:r>
+    </w:p>
+    <w:p>
+      <w:pPr>
+        <w:pStyle w:val="NoSpacing"/>
+      </w:pPr>
+      <w:r>
+        <w:t>db.</w:t>
+      </w:r>
+      <w:r>
+        <w:rPr>
+          <w:b/>
+          <w:bCs/>
+        </w:rPr>
         <w:t>listingsAndReviews</w:t>
       </w:r>
-      <w:proofErr w:type="spellEnd"/>
-      <w:r>
-        <w:t xml:space="preserve"> Document Collection</w:t>
-      </w:r>
-    </w:p>
-    <w:p>
-      <w:r>
-        <w:t>Statement 1</w:t>
-      </w:r>
-    </w:p>
-    <w:p>
-      <w:r>
+      <w:r>
+        <w:t>.find({</w:t>
+      </w:r>
+    </w:p>
+    <w:p>
+      <w:pPr>
+        <w:pStyle w:val="NoSpacing"/>
+      </w:pPr>
+      <w:r>
+        <w:t xml:space="preserve">  accommodates: { $gte: 3 },</w:t>
+      </w:r>
+    </w:p>
+    <w:p>
+      <w:pPr>
+        <w:pStyle w:val="NoSpacing"/>
+      </w:pPr>
+      <w:r>
+        <w:t xml:space="preserve">  property_type: 'Apartment',</w:t>
+      </w:r>
+    </w:p>
+    <w:p>
+      <w:pPr>
+        <w:pStyle w:val="NoSpacing"/>
+      </w:pPr>
+      <w:r>
+        <w:t xml:space="preserve">  "address.market": "Barcelona"</w:t>
+      </w:r>
+    </w:p>
+    <w:p>
+      <w:pPr>
+        <w:pStyle w:val="NoSpacing"/>
+      </w:pPr>
+      <w:r>
+        <w:t>});</w:t>
+      </w:r>
+    </w:p>
+    <w:p/>
+    <w:p>
+      <w:pPr>
+        <w:pStyle w:val="NoSpacing"/>
+        <w:rPr>
+          <w:b/>
+          <w:bCs/>
+        </w:rPr>
+      </w:pPr>
+      <w:r>
+        <w:rPr>
+          <w:b/>
+          <w:bCs/>
+        </w:rPr>
+        <w:t>1B</w:t>
+      </w:r>
+    </w:p>
+    <w:p>
+      <w:pPr>
+        <w:pStyle w:val="NoSpacing"/>
+        <w:rPr>
+          <w:u w:val="single"/>
+        </w:rPr>
+      </w:pPr>
+      <w:r>
+        <w:rPr>
+          <w:u w:val="single"/>
+        </w:rPr>
+        <w:t>Compass</w:t>
+      </w:r>
+    </w:p>
+    <w:p>
+      <w:pPr>
+        <w:pStyle w:val="NoSpacing"/>
+      </w:pPr>
+      <w:r>
+        <w:t>{</w:t>
+      </w:r>
+    </w:p>
+    <w:p>
+      <w:pPr>
+        <w:pStyle w:val="NoSpacing"/>
+      </w:pPr>
+      <w:r>
+        <w:t xml:space="preserve">  "address.market": "Barcelona","amenities":"Wifi","amenities":"Cable TV"</w:t>
+      </w:r>
+    </w:p>
+    <w:p>
+      <w:pPr>
+        <w:pStyle w:val="NoSpacing"/>
+      </w:pPr>
+      <w:r>
+        <w:t>}</w:t>
+      </w:r>
+    </w:p>
+    <w:p>
+      <w:pPr>
+        <w:pStyle w:val="NoSpacing"/>
+        <w:rPr>
+          <w:u w:val="single"/>
+        </w:rPr>
+      </w:pPr>
+      <w:r>
+        <w:rPr>
+          <w:u w:val="single"/>
+        </w:rPr>
+        <w:t xml:space="preserve">Mongo Shell </w:t>
+      </w:r>
+    </w:p>
+    <w:p>
+      <w:pPr>
+        <w:pStyle w:val="NoSpacing"/>
+      </w:pPr>
+      <w:r>
+        <w:t>db.</w:t>
+      </w:r>
+      <w:r>
+        <w:rPr>
+          <w:b/>
+          <w:bCs/>
+        </w:rPr>
+        <w:t>listingsAndReviews</w:t>
+      </w:r>
+      <w:r>
+        <w:t>.find({</w:t>
+      </w:r>
+    </w:p>
+    <w:p>
+      <w:pPr>
+        <w:pStyle w:val="NoSpacing"/>
+      </w:pPr>
+      <w:r>
+        <w:t xml:space="preserve">  "address.market": "Barcelona", "amenities": { $all: ["Wifi", "Cable TV"] }</w:t>
+      </w:r>
+    </w:p>
+    <w:p>
+      <w:pPr>
+        <w:pStyle w:val="NoSpacing"/>
+      </w:pPr>
+      <w:r>
+        <w:t>});</w:t>
+      </w:r>
+    </w:p>
+    <w:p>
+      <w:pPr>
+        <w:rPr>
+          <w:b/>
+          <w:bCs/>
+        </w:rPr>
+      </w:pPr>
+    </w:p>
+    <w:p>
+      <w:pPr>
+        <w:pStyle w:val="NoSpacing"/>
+        <w:rPr>
+          <w:b/>
+          <w:bCs/>
+        </w:rPr>
+      </w:pPr>
+      <w:r>
+        <w:rPr>
+          <w:b/>
+          <w:bCs/>
+        </w:rPr>
+        <w:t>1C</w:t>
+      </w:r>
+    </w:p>
+    <w:p>
+      <w:pPr>
+        <w:pStyle w:val="NoSpacing"/>
+        <w:rPr>
+          <w:u w:val="single"/>
+        </w:rPr>
+      </w:pPr>
+      <w:r>
+        <w:rPr>
+          <w:u w:val="single"/>
+        </w:rPr>
+        <w:t>Compass</w:t>
+      </w:r>
+    </w:p>
+    <w:p>
+      <w:pPr>
+        <w:pStyle w:val="NoSpacing"/>
+      </w:pPr>
+      <w:r>
+        <w:t xml:space="preserve">Go to the aggregations tab. </w:t>
+      </w:r>
+    </w:p>
+    <w:p>
+      <w:pPr>
+        <w:pStyle w:val="NoSpacing"/>
+      </w:pPr>
+      <w:r>
+        <w:t xml:space="preserve">Stage 1: Make </w:t>
+      </w:r>
+      <w:r>
+        <w:t>“</w:t>
+      </w:r>
+      <w:r>
+        <w:t>match</w:t>
+      </w:r>
+      <w:r>
+        <w:t>”</w:t>
+      </w:r>
+      <w:r>
+        <w:t xml:space="preserve"> </w:t>
+      </w:r>
+      <w:r>
+        <w:t xml:space="preserve">stage. </w:t>
+      </w:r>
+    </w:p>
+    <w:p>
+      <w:pPr>
+        <w:pStyle w:val="NoSpacing"/>
+      </w:pPr>
+      <w:r>
+        <w:t>{</w:t>
+      </w:r>
+      <w:r>
+        <w:t xml:space="preserve">"address.market": "Barcelona" </w:t>
+      </w:r>
+      <w:r>
+        <w:t>}</w:t>
+      </w:r>
+    </w:p>
+    <w:p>
+      <w:pPr>
+        <w:pStyle w:val="NoSpacing"/>
+      </w:pPr>
+      <w:r>
+        <w:t>Stage 2: Make</w:t>
+      </w:r>
+      <w:r>
+        <w:t xml:space="preserve"> </w:t>
+      </w:r>
+      <w:r>
+        <w:t>“</w:t>
+      </w:r>
+      <w:r>
+        <w:t>group</w:t>
+      </w:r>
+      <w:r>
+        <w:t xml:space="preserve">” stage. </w:t>
+      </w:r>
+    </w:p>
+    <w:p>
+      <w:pPr>
+        <w:pStyle w:val="NoSpacing"/>
+      </w:pPr>
+      <w:r>
+        <w:t>{ id: null, avgPrice: { $avg: "$price" } }</w:t>
+      </w:r>
+    </w:p>
+    <w:p>
+      <w:pPr>
+        <w:pStyle w:val="NoSpacing"/>
+        <w:rPr>
+          <w:u w:val="single"/>
+        </w:rPr>
+      </w:pPr>
+      <w:r>
+        <w:rPr>
+          <w:u w:val="single"/>
+        </w:rPr>
+        <w:t>Mongo Shell</w:t>
+      </w:r>
+    </w:p>
+    <w:p>
+      <w:pPr>
+        <w:pStyle w:val="NoSpacing"/>
+      </w:pPr>
+      <w:r>
+        <w:t>db.</w:t>
+      </w:r>
+      <w:r>
+        <w:rPr>
+          <w:b/>
+          <w:bCs/>
+        </w:rPr>
+        <w:t>listingsAndReviews</w:t>
+      </w:r>
+      <w:r>
+        <w:t>.aggregate([</w:t>
+      </w:r>
+    </w:p>
+    <w:p>
+      <w:pPr>
+        <w:pStyle w:val="NoSpacing"/>
+      </w:pPr>
+      <w:r>
+        <w:t xml:space="preserve">  {$match: {</w:t>
+      </w:r>
+      <w:r>
+        <w:t>"address.market": "Barcelona"</w:t>
+      </w:r>
+      <w:r>
+        <w:t>}</w:t>
+      </w:r>
+      <w:r>
+        <w:t xml:space="preserve"> </w:t>
+      </w:r>
+      <w:r>
+        <w:t>},</w:t>
+      </w:r>
+    </w:p>
+    <w:p>
+      <w:pPr>
+        <w:pStyle w:val="NoSpacing"/>
+      </w:pPr>
+      <w:r>
+        <w:t xml:space="preserve">  {</w:t>
+      </w:r>
+      <w:r>
+        <w:t xml:space="preserve"> </w:t>
+      </w:r>
+      <w:r>
+        <w:t>$group: {_id: null,  // Group all documents together</w:t>
+      </w:r>
+    </w:p>
+    <w:p>
+      <w:pPr>
+        <w:pStyle w:val="NoSpacing"/>
+      </w:pPr>
+      <w:r>
+        <w:t xml:space="preserve">      avgPrice: { $avg: "$price" }  // Calculate the average price }</w:t>
+      </w:r>
+    </w:p>
+    <w:p>
+      <w:pPr>
+        <w:pStyle w:val="NoSpacing"/>
+      </w:pPr>
+      <w:r>
+        <w:t xml:space="preserve">  }</w:t>
+      </w:r>
+    </w:p>
+    <w:p>
+      <w:pPr>
+        <w:pStyle w:val="NoSpacing"/>
+        <w:rPr>
+          <w:u w:val="single"/>
+        </w:rPr>
+      </w:pPr>
+      <w:r>
+        <w:rPr>
+          <w:u w:val="single"/>
+        </w:rPr>
+        <w:t>])</w:t>
+      </w:r>
+    </w:p>
+    <w:p>
+      <w:pPr>
+        <w:rPr>
+          <w:b/>
+          <w:bCs/>
+        </w:rPr>
+      </w:pPr>
+      <w:hyperlink r:id="rId4" w:history="1">
+        <w:r>
+          <w:rPr>
+            <w:rStyle w:val="Hyperlink"/>
+            <w:b/>
+            <w:bCs/>
+          </w:rPr>
+          <w:t>https://www.mongodb.com/docs/manual/reference/operator/aggregation/avg/</w:t>
+        </w:r>
+      </w:hyperlink>
+      <w:r>
+        <w:rPr>
+          <w:b/>
+          <w:bCs/>
+        </w:rPr>
+        <w:t xml:space="preserve"> </w:t>
+      </w:r>
+    </w:p>
+    <w:p>
+      <w:pPr>
+        <w:rPr>
+          <w:b/>
+          <w:bCs/>
+        </w:rPr>
+      </w:pPr>
+      <w:r>
+        <w:rPr>
+          <w:b/>
+          <w:bCs/>
+        </w:rPr>
+        <w:t>1D</w:t>
+      </w:r>
+    </w:p>
+    <w:p>
+      <w:pPr>
+        <w:pStyle w:val="NoSpacing"/>
+        <w:rPr>
+          <w:u w:val="single"/>
+        </w:rPr>
+      </w:pPr>
+      <w:r>
+        <w:rPr>
+          <w:u w:val="single"/>
+        </w:rPr>
+        <w:lastRenderedPageBreak/>
+        <w:t>Compass</w:t>
+      </w:r>
+    </w:p>
+    <w:p>
+      <w:pPr>
+        <w:pStyle w:val="NoSpacing"/>
+      </w:pPr>
+      <w:r>
+        <w:t xml:space="preserve">Go to the aggregations tab. </w:t>
+      </w:r>
+      <w:r>
+        <w:t xml:space="preserve">Make 2 stages.  </w:t>
+      </w:r>
+    </w:p>
+    <w:p>
+      <w:pPr>
+        <w:pStyle w:val="NoSpacing"/>
+      </w:pPr>
+      <w:r>
+        <w:t>Make a s</w:t>
+      </w:r>
+      <w:r>
+        <w:t xml:space="preserve">tage </w:t>
+      </w:r>
+      <w:r>
+        <w:t>“</w:t>
+      </w:r>
+      <w:r>
+        <w:t>Match</w:t>
+      </w:r>
+      <w:r>
+        <w:t>”</w:t>
+      </w:r>
+    </w:p>
+    <w:p>
+      <w:pPr>
+        <w:pStyle w:val="NoSpacing"/>
+      </w:pPr>
+      <w:r>
+        <w:t>{ "address.</w:t>
+      </w:r>
+      <w:r>
+        <w:t>market</w:t>
+      </w:r>
+      <w:r>
+        <w:t>": "Barcelona",bedrooms: 3,property_type: "Apartment"}</w:t>
+      </w:r>
+    </w:p>
+    <w:p>
+      <w:pPr>
+        <w:pStyle w:val="NoSpacing"/>
+      </w:pPr>
+      <w:r>
+        <w:t xml:space="preserve">Make </w:t>
+      </w:r>
+      <w:r>
+        <w:t>a s</w:t>
+      </w:r>
+      <w:r>
+        <w:t xml:space="preserve">tage </w:t>
+      </w:r>
+      <w:r>
+        <w:t>“</w:t>
+      </w:r>
+      <w:r>
+        <w:t>Group</w:t>
+      </w:r>
+      <w:r>
+        <w:t>”</w:t>
+      </w:r>
+    </w:p>
+    <w:p>
+      <w:pPr>
+        <w:pStyle w:val="NoSpacing"/>
+      </w:pPr>
+      <w:r>
+        <w:t>{</w:t>
+      </w:r>
+      <w:r>
+        <w:t xml:space="preserve"> </w:t>
+      </w:r>
+      <w:r>
+        <w:t>_id: null,</w:t>
+      </w:r>
+      <w:r>
+        <w:t xml:space="preserve"> </w:t>
+      </w:r>
+      <w:r>
+        <w:t>average_price: {$avg: "$price" }</w:t>
+      </w:r>
+      <w:r>
+        <w:t xml:space="preserve"> </w:t>
+      </w:r>
+      <w:r>
+        <w:t>}</w:t>
+      </w:r>
+    </w:p>
+    <w:p>
+      <w:pPr>
+        <w:pStyle w:val="NoSpacing"/>
+        <w:rPr>
+          <w:u w:val="single"/>
+        </w:rPr>
+      </w:pPr>
+    </w:p>
+    <w:p>
+      <w:pPr>
+        <w:pStyle w:val="NoSpacing"/>
+        <w:rPr>
+          <w:u w:val="single"/>
+        </w:rPr>
+      </w:pPr>
+      <w:r>
+        <w:rPr>
+          <w:u w:val="single"/>
+        </w:rPr>
+        <w:t xml:space="preserve">Shell </w:t>
+      </w:r>
+    </w:p>
+    <w:p>
+      <w:pPr>
+        <w:pStyle w:val="NoSpacing"/>
+      </w:pPr>
+      <w:r>
+        <w:t>db.listingsAndReviews.aggregate([</w:t>
+      </w:r>
+    </w:p>
+    <w:p>
+      <w:pPr>
+        <w:pStyle w:val="NoSpacing"/>
+      </w:pPr>
+      <w:r>
+        <w:t xml:space="preserve">  {$match: { "address.market": "Barcelona",bedrooms: 3,property_type: "Apartment"}},</w:t>
+      </w:r>
+    </w:p>
+    <w:p>
+      <w:pPr>
+        <w:pStyle w:val="NoSpacing"/>
+      </w:pPr>
+      <w:r>
+        <w:t xml:space="preserve">  { $group: {_id: null,avgPrice: { $avg: "$price" } } }</w:t>
+      </w:r>
+    </w:p>
+    <w:p>
+      <w:pPr>
+        <w:pStyle w:val="NoSpacing"/>
+      </w:pPr>
+      <w:r>
+        <w:t>])</w:t>
+      </w:r>
+    </w:p>
+    <w:p>
+      <w:pPr>
+        <w:pStyle w:val="NoSpacing"/>
+      </w:pPr>
+    </w:p>
+    <w:p>
+      <w:pPr>
+        <w:pStyle w:val="NoSpacing"/>
+        <w:rPr>
+          <w:b/>
+          <w:bCs/>
+        </w:rPr>
+      </w:pPr>
+      <w:r>
+        <w:rPr>
+          <w:b/>
+          <w:bCs/>
+        </w:rPr>
+        <w:t>1E</w:t>
+      </w:r>
+    </w:p>
+    <w:p>
+      <w:pPr>
+        <w:pStyle w:val="NoSpacing"/>
+        <w:rPr>
+          <w:u w:val="single"/>
+        </w:rPr>
+      </w:pPr>
+      <w:r>
+        <w:rPr>
+          <w:u w:val="single"/>
+        </w:rPr>
+        <w:t>Mongo Shell</w:t>
+      </w:r>
+    </w:p>
+    <w:p>
+      <w:pPr>
+        <w:pStyle w:val="NoSpacing"/>
+      </w:pPr>
+      <w:r>
+        <w:t>db.listingsAndReviews.aggregate([</w:t>
+      </w:r>
+    </w:p>
+    <w:p>
+      <w:pPr>
+        <w:pStyle w:val="NoSpacing"/>
+      </w:pPr>
+      <w:r>
+        <w:t xml:space="preserve">  // Stage 1: Match</w:t>
+      </w:r>
+    </w:p>
+    <w:p>
+      <w:pPr>
+        <w:pStyle w:val="NoSpacing"/>
+      </w:pPr>
+      <w:r>
+        <w:t xml:space="preserve">  {</w:t>
+      </w:r>
+    </w:p>
+    <w:p>
+      <w:pPr>
+        <w:pStyle w:val="NoSpacing"/>
+      </w:pPr>
+      <w:r>
+        <w:t xml:space="preserve">    $match: {</w:t>
+      </w:r>
+    </w:p>
+    <w:p>
+      <w:pPr>
+        <w:pStyle w:val="NoSpacing"/>
+      </w:pPr>
+      <w:r>
+        <w:t xml:space="preserve">      "address.market": "Barcelona",</w:t>
+      </w:r>
+    </w:p>
+    <w:p>
+      <w:pPr>
+        <w:pStyle w:val="NoSpacing"/>
+      </w:pPr>
+      <w:r>
+        <w:t xml:space="preserve">      bedrooms: 3</w:t>
+      </w:r>
+    </w:p>
+    <w:p>
+      <w:pPr>
+        <w:pStyle w:val="NoSpacing"/>
+      </w:pPr>
+      <w:r>
+        <w:t xml:space="preserve">    }</w:t>
+      </w:r>
+    </w:p>
+    <w:p>
+      <w:pPr>
+        <w:pStyle w:val="NoSpacing"/>
+      </w:pPr>
+      <w:r>
+        <w:t xml:space="preserve">  },</w:t>
+      </w:r>
+    </w:p>
+    <w:p>
+      <w:pPr>
+        <w:pStyle w:val="NoSpacing"/>
+      </w:pPr>
+      <w:r>
+        <w:t xml:space="preserve">  </w:t>
+      </w:r>
+    </w:p>
+    <w:p>
+      <w:pPr>
+        <w:pStyle w:val="NoSpacing"/>
+      </w:pPr>
+      <w:r>
+        <w:t xml:space="preserve">  // Stage 2: Group</w:t>
+      </w:r>
+    </w:p>
+    <w:p>
+      <w:pPr>
+        <w:pStyle w:val="NoSpacing"/>
+      </w:pPr>
+      <w:r>
+        <w:t xml:space="preserve">  {</w:t>
+      </w:r>
+    </w:p>
+    <w:p>
+      <w:pPr>
+        <w:pStyle w:val="NoSpacing"/>
+      </w:pPr>
+      <w:r>
+        <w:t xml:space="preserve">    $group: {</w:t>
+      </w:r>
+    </w:p>
+    <w:p>
+      <w:pPr>
+        <w:pStyle w:val="NoSpacing"/>
+      </w:pPr>
+      <w:r>
+        <w:t xml:space="preserve">      _id: null,</w:t>
+      </w:r>
+    </w:p>
+    <w:p>
+      <w:pPr>
+        <w:pStyle w:val="NoSpacing"/>
+      </w:pPr>
+      <w:r>
+        <w:t xml:space="preserve">      avgPrice: { $avg: "$price" }</w:t>
+      </w:r>
+    </w:p>
+    <w:p>
+      <w:pPr>
+        <w:pStyle w:val="NoSpacing"/>
+      </w:pPr>
+      <w:r>
+        <w:t xml:space="preserve">    }</w:t>
+      </w:r>
+    </w:p>
+    <w:p>
+      <w:pPr>
+        <w:pStyle w:val="NoSpacing"/>
+      </w:pPr>
+      <w:r>
+        <w:t xml:space="preserve">  },</w:t>
+      </w:r>
+    </w:p>
+    <w:p>
+      <w:pPr>
+        <w:pStyle w:val="NoSpacing"/>
+      </w:pPr>
+      <w:r>
+        <w:t xml:space="preserve">  </w:t>
+      </w:r>
+    </w:p>
+    <w:p>
+      <w:pPr>
+        <w:pStyle w:val="NoSpacing"/>
+      </w:pPr>
+      <w:r>
+        <w:t xml:space="preserve">  // Stage 3: AddFields</w:t>
+      </w:r>
+    </w:p>
+    <w:p>
+      <w:pPr>
+        <w:pStyle w:val="NoSpacing"/>
+      </w:pPr>
+      <w:r>
+        <w:t xml:space="preserve">  {</w:t>
+      </w:r>
+    </w:p>
+    <w:p>
+      <w:pPr>
+        <w:pStyle w:val="NoSpacing"/>
+      </w:pPr>
+      <w:r>
+        <w:t xml:space="preserve">    $addFields: {</w:t>
+      </w:r>
+    </w:p>
+    <w:p>
+      <w:pPr>
+        <w:pStyle w:val="NoSpacing"/>
+      </w:pPr>
+      <w:r>
+        <w:t xml:space="preserve">      lowerBound: { $subtract: ["$avgPrice", 5] },</w:t>
+      </w:r>
+    </w:p>
+    <w:p>
+      <w:pPr>
+        <w:pStyle w:val="NoSpacing"/>
+      </w:pPr>
+      <w:r>
+        <w:t xml:space="preserve">      upperBound: { $add: ["$avgPrice", 5] }</w:t>
+      </w:r>
+    </w:p>
+    <w:p>
+      <w:pPr>
+        <w:pStyle w:val="NoSpacing"/>
+      </w:pPr>
+      <w:r>
+        <w:t xml:space="preserve">    }</w:t>
+      </w:r>
+    </w:p>
+    <w:p>
+      <w:pPr>
+        <w:pStyle w:val="NoSpacing"/>
+      </w:pPr>
+      <w:r>
+        <w:t xml:space="preserve">  },</w:t>
+      </w:r>
+    </w:p>
+    <w:p>
+      <w:pPr>
+        <w:pStyle w:val="NoSpacing"/>
+      </w:pPr>
+      <w:r>
+        <w:t xml:space="preserve">  </w:t>
+      </w:r>
+    </w:p>
+    <w:p>
+      <w:pPr>
+        <w:pStyle w:val="NoSpacing"/>
+      </w:pPr>
+      <w:r>
+        <w:t xml:space="preserve">  // Stage 4: Lookup</w:t>
+      </w:r>
+    </w:p>
+    <w:p>
+      <w:pPr>
+        <w:pStyle w:val="NoSpacing"/>
+      </w:pPr>
+      <w:r>
+        <w:t xml:space="preserve">  {</w:t>
+      </w:r>
+    </w:p>
+    <w:p>
+      <w:pPr>
+        <w:pStyle w:val="NoSpacing"/>
+      </w:pPr>
+      <w:r>
+        <w:t xml:space="preserve">    $lookup: {</w:t>
+      </w:r>
+    </w:p>
+    <w:p>
+      <w:pPr>
+        <w:pStyle w:val="NoSpacing"/>
+      </w:pPr>
+      <w:r>
+        <w:t xml:space="preserve">      from: "listingsAndReviews",</w:t>
+      </w:r>
+    </w:p>
+    <w:p>
+      <w:pPr>
+        <w:pStyle w:val="NoSpacing"/>
+      </w:pPr>
+      <w:r>
+        <w:t xml:space="preserve">      let: { lower: "$lowerBound", upper: "$upperBound" },</w:t>
+      </w:r>
+    </w:p>
+    <w:p>
+      <w:pPr>
+        <w:pStyle w:val="NoSpacing"/>
+      </w:pPr>
+      <w:r>
+        <w:t xml:space="preserve">      pipeline: [</w:t>
+      </w:r>
+    </w:p>
+    <w:p>
+      <w:pPr>
+        <w:pStyle w:val="NoSpacing"/>
+      </w:pPr>
+      <w:r>
+        <w:t xml:space="preserve">        {</w:t>
+      </w:r>
+    </w:p>
+    <w:p>
+      <w:pPr>
+        <w:pStyle w:val="NoSpacing"/>
+      </w:pPr>
+      <w:r>
+        <w:t xml:space="preserve">          $match: {</w:t>
+      </w:r>
+    </w:p>
+    <w:p>
+      <w:pPr>
+        <w:pStyle w:val="NoSpacing"/>
+      </w:pPr>
+      <w:r>
+        <w:t xml:space="preserve">            $expr: {</w:t>
+      </w:r>
+    </w:p>
+    <w:p>
+      <w:pPr>
+        <w:pStyle w:val="NoSpacing"/>
+      </w:pPr>
+      <w:r>
+        <w:t xml:space="preserve">              $and: [</w:t>
+      </w:r>
+    </w:p>
+    <w:p>
+      <w:pPr>
+        <w:pStyle w:val="NoSpacing"/>
+      </w:pPr>
+      <w:r>
+        <w:t xml:space="preserve">                { $gte: ["$price", "$$lower"] },</w:t>
+      </w:r>
+    </w:p>
+    <w:p>
+      <w:pPr>
+        <w:pStyle w:val="NoSpacing"/>
+      </w:pPr>
+      <w:r>
+        <w:lastRenderedPageBreak/>
+        <w:t xml:space="preserve">                { $lte: ["$price", "$$upper"] },</w:t>
+      </w:r>
+    </w:p>
+    <w:p>
+      <w:pPr>
+        <w:pStyle w:val="NoSpacing"/>
+      </w:pPr>
+      <w:r>
+        <w:t xml:space="preserve">                { $eq: ["$address.market", "Barcelona"] },</w:t>
+      </w:r>
+    </w:p>
+    <w:p>
+      <w:pPr>
+        <w:pStyle w:val="NoSpacing"/>
+      </w:pPr>
+      <w:r>
+        <w:t xml:space="preserve">                { $eq: ["$bedrooms", 3] }</w:t>
+      </w:r>
+    </w:p>
+    <w:p>
+      <w:pPr>
+        <w:pStyle w:val="NoSpacing"/>
+      </w:pPr>
+      <w:r>
+        <w:t xml:space="preserve">              ]</w:t>
+      </w:r>
+    </w:p>
+    <w:p>
+      <w:pPr>
+        <w:pStyle w:val="NoSpacing"/>
+      </w:pPr>
+      <w:r>
+        <w:t xml:space="preserve">            }</w:t>
+      </w:r>
+    </w:p>
+    <w:p>
+      <w:pPr>
+        <w:pStyle w:val="NoSpacing"/>
+      </w:pPr>
+      <w:r>
+        <w:t xml:space="preserve">          }</w:t>
+      </w:r>
+    </w:p>
+    <w:p>
+      <w:pPr>
+        <w:pStyle w:val="NoSpacing"/>
+      </w:pPr>
+      <w:r>
+        <w:t xml:space="preserve">        }</w:t>
+      </w:r>
+    </w:p>
+    <w:p>
+      <w:pPr>
+        <w:pStyle w:val="NoSpacing"/>
+      </w:pPr>
+      <w:r>
+        <w:t xml:space="preserve">      ],</w:t>
+      </w:r>
+    </w:p>
+    <w:p>
+      <w:pPr>
+        <w:pStyle w:val="NoSpacing"/>
+      </w:pPr>
+      <w:r>
+        <w:t xml:space="preserve">      as: "listingsInRange"</w:t>
+      </w:r>
+    </w:p>
+    <w:p>
+      <w:pPr>
+        <w:pStyle w:val="NoSpacing"/>
+      </w:pPr>
+      <w:r>
+        <w:t xml:space="preserve">    }</w:t>
+      </w:r>
+    </w:p>
+    <w:p>
+      <w:pPr>
+        <w:pStyle w:val="NoSpacing"/>
+      </w:pPr>
+      <w:r>
+        <w:t xml:space="preserve">  },</w:t>
+      </w:r>
+    </w:p>
+    <w:p>
+      <w:pPr>
+        <w:pStyle w:val="NoSpacing"/>
+      </w:pPr>
+      <w:r>
+        <w:t xml:space="preserve">  </w:t>
+      </w:r>
+    </w:p>
+    <w:p>
+      <w:pPr>
+        <w:pStyle w:val="NoSpacing"/>
+      </w:pPr>
+      <w:r>
+        <w:t xml:space="preserve">  // Stage 5: Project</w:t>
+      </w:r>
+    </w:p>
+    <w:p>
+      <w:pPr>
+        <w:pStyle w:val="NoSpacing"/>
+      </w:pPr>
+      <w:r>
+        <w:t xml:space="preserve">  {</w:t>
+      </w:r>
+    </w:p>
+    <w:p>
+      <w:pPr>
+        <w:pStyle w:val="NoSpacing"/>
+      </w:pPr>
+      <w:r>
+        <w:t xml:space="preserve">    $project: {</w:t>
+      </w:r>
+    </w:p>
+    <w:p>
+      <w:pPr>
+        <w:pStyle w:val="NoSpacing"/>
+      </w:pPr>
+      <w:r>
+        <w:t xml:space="preserve">      _id: 0,</w:t>
+      </w:r>
+    </w:p>
+    <w:p>
+      <w:pPr>
+        <w:pStyle w:val="NoSpacing"/>
+      </w:pPr>
+      <w:r>
+        <w:t xml:space="preserve">      averagePrice: "$avgPrice",</w:t>
+      </w:r>
+    </w:p>
+    <w:p>
+      <w:pPr>
+        <w:pStyle w:val="NoSpacing"/>
+      </w:pPr>
+      <w:r>
+        <w:t xml:space="preserve">      listingsInRange: 1</w:t>
+      </w:r>
+    </w:p>
+    <w:p>
+      <w:pPr>
+        <w:pStyle w:val="NoSpacing"/>
+      </w:pPr>
+      <w:r>
+        <w:t xml:space="preserve">    }</w:t>
+      </w:r>
+    </w:p>
+    <w:p>
+      <w:pPr>
+        <w:pStyle w:val="NoSpacing"/>
+      </w:pPr>
+      <w:r>
+        <w:t xml:space="preserve">  }</w:t>
+      </w:r>
+    </w:p>
+    <w:p>
+      <w:pPr>
+        <w:pStyle w:val="NoSpacing"/>
+      </w:pPr>
+      <w:r>
+        <w:t>]);</w:t>
+      </w:r>
+    </w:p>
+    <w:p>
+      <w:pPr>
+        <w:pStyle w:val="NoSpacing"/>
+      </w:pPr>
+    </w:p>
+    <w:p>
+      <w:pPr>
+        <w:pStyle w:val="NoSpacing"/>
+        <w:rPr>
+          <w:u w:val="single"/>
+        </w:rPr>
+      </w:pPr>
+      <w:r>
+        <w:rPr>
+          <w:u w:val="single"/>
+        </w:rPr>
+        <w:t>Mongo Compass</w:t>
+      </w:r>
+    </w:p>
+    <w:p>
+      <w:pPr>
+        <w:pStyle w:val="NoSpacing"/>
+      </w:pPr>
+      <w:r>
+        <w:t xml:space="preserve">Go to the aggregations tab. Make </w:t>
+      </w:r>
+      <w:r>
+        <w:t>5</w:t>
+      </w:r>
+      <w:r>
+        <w:t xml:space="preserve"> stages. </w:t>
+      </w:r>
+    </w:p>
+    <w:p>
+      <w:pPr>
+        <w:pStyle w:val="NoSpacing"/>
+        <w:rPr>
+          <w:b/>
+          <w:bCs/>
+        </w:rPr>
+      </w:pPr>
+      <w:r>
+        <w:rPr>
+          <w:b/>
+          <w:bCs/>
+        </w:rPr>
+        <w:t xml:space="preserve">Stage 1 Match </w:t>
+      </w:r>
+    </w:p>
+    <w:p>
+      <w:pPr>
+        <w:pStyle w:val="NoSpacing"/>
+      </w:pPr>
+      <w:r>
+        <w:t>{</w:t>
+      </w:r>
+      <w:r>
+        <w:t xml:space="preserve"> </w:t>
+      </w:r>
+      <w:r>
+        <w:t>"address.market": "Barcelona",</w:t>
+      </w:r>
+      <w:r>
+        <w:t xml:space="preserve"> </w:t>
+      </w:r>
+      <w:r>
+        <w:t>bedrooms: 3</w:t>
+      </w:r>
+      <w:r>
+        <w:t xml:space="preserve"> </w:t>
+      </w:r>
+      <w:r>
+        <w:t>}</w:t>
+      </w:r>
+    </w:p>
+    <w:p>
+      <w:pPr>
+        <w:pStyle w:val="NoSpacing"/>
+        <w:rPr>
+          <w:b/>
+          <w:bCs/>
+          <w:i/>
+          <w:iCs/>
+        </w:rPr>
+      </w:pPr>
+      <w:r>
+        <w:rPr>
+          <w:b/>
+          <w:bCs/>
+          <w:i/>
+          <w:iCs/>
+        </w:rPr>
+        <w:t>Stage 2 group</w:t>
+      </w:r>
+    </w:p>
+    <w:p>
+      <w:pPr>
+        <w:pStyle w:val="NoSpacing"/>
+      </w:pPr>
+      <w:r>
+        <w:t>{</w:t>
+      </w:r>
+      <w:r>
+        <w:t xml:space="preserve"> </w:t>
+      </w:r>
+      <w:r>
+        <w:t>_id: null,avgPrice: {$avg: "$price"}</w:t>
+      </w:r>
+      <w:r>
+        <w:t xml:space="preserve">  </w:t>
+      </w:r>
+      <w:r>
+        <w:t>}</w:t>
+      </w:r>
+    </w:p>
+    <w:p>
+      <w:pPr>
+        <w:pStyle w:val="NoSpacing"/>
+        <w:rPr>
+          <w:b/>
+          <w:bCs/>
+          <w:i/>
+          <w:iCs/>
+        </w:rPr>
+      </w:pPr>
+      <w:r>
+        <w:rPr>
+          <w:b/>
+          <w:bCs/>
+          <w:i/>
+          <w:iCs/>
+        </w:rPr>
+        <w:t>Stage 3 addFields</w:t>
+      </w:r>
+    </w:p>
+    <w:p>
+      <w:pPr>
+        <w:pStyle w:val="NoSpacing"/>
+      </w:pPr>
+      <w:r>
+        <w:t>{</w:t>
+      </w:r>
+    </w:p>
+    <w:p>
+      <w:pPr>
+        <w:pStyle w:val="NoSpacing"/>
+      </w:pPr>
+      <w:r>
+        <w:t xml:space="preserve">  lowerBound: {</w:t>
+      </w:r>
+      <w:r>
+        <w:t xml:space="preserve"> </w:t>
+      </w:r>
+      <w:r>
+        <w:t>$subtract: ["$avgPrice", 5]</w:t>
+      </w:r>
+      <w:r>
+        <w:t xml:space="preserve"> </w:t>
+      </w:r>
+      <w:r>
+        <w:t>},</w:t>
+      </w:r>
+    </w:p>
+    <w:p>
+      <w:pPr>
+        <w:pStyle w:val="NoSpacing"/>
+      </w:pPr>
+      <w:r>
+        <w:t xml:space="preserve">  upperBound: {$add: ["$avgPrice", 5]</w:t>
+      </w:r>
+      <w:r>
+        <w:t xml:space="preserve"> </w:t>
+      </w:r>
+      <w:r>
+        <w:t>}</w:t>
+      </w:r>
+    </w:p>
+    <w:p>
+      <w:pPr>
+        <w:pStyle w:val="NoSpacing"/>
+      </w:pPr>
+      <w:r>
+        <w:t>}</w:t>
+      </w:r>
+    </w:p>
+    <w:p>
+      <w:pPr>
+        <w:pStyle w:val="NoSpacing"/>
+        <w:rPr>
+          <w:b/>
+          <w:bCs/>
+          <w:i/>
+          <w:iCs/>
+        </w:rPr>
+      </w:pPr>
+      <w:r>
+        <w:rPr>
+          <w:b/>
+          <w:bCs/>
+          <w:i/>
+          <w:iCs/>
+        </w:rPr>
+        <w:t>Stage 4 lookup</w:t>
+      </w:r>
+    </w:p>
+    <w:p>
+      <w:pPr>
+        <w:pStyle w:val="NoSpacing"/>
+      </w:pPr>
+      <w:r>
+        <w:t>{</w:t>
+      </w:r>
+    </w:p>
+    <w:p>
+      <w:pPr>
+        <w:pStyle w:val="NoSpacing"/>
+      </w:pPr>
+      <w:r>
+        <w:t xml:space="preserve">  from: "listingsAndReviews",</w:t>
+      </w:r>
+    </w:p>
+    <w:p>
+      <w:pPr>
+        <w:pStyle w:val="NoSpacing"/>
+      </w:pPr>
+      <w:r>
+        <w:t xml:space="preserve">  let: {</w:t>
+      </w:r>
+      <w:r>
+        <w:t xml:space="preserve"> </w:t>
+      </w:r>
+      <w:r>
+        <w:t>lower: "$lowerBound",</w:t>
+      </w:r>
+      <w:r>
+        <w:t xml:space="preserve"> </w:t>
+      </w:r>
+      <w:r>
+        <w:t>upper: "$upperBound"</w:t>
+      </w:r>
+      <w:r>
+        <w:t xml:space="preserve"> </w:t>
+      </w:r>
+      <w:r>
+        <w:t>},</w:t>
+      </w:r>
+    </w:p>
+    <w:p>
+      <w:pPr>
+        <w:pStyle w:val="NoSpacing"/>
+      </w:pPr>
+      <w:r>
+        <w:t xml:space="preserve">  pipeline: [</w:t>
+      </w:r>
+    </w:p>
+    <w:p>
+      <w:pPr>
+        <w:pStyle w:val="NoSpacing"/>
+      </w:pPr>
+      <w:r>
+        <w:t xml:space="preserve">    {</w:t>
+      </w:r>
+    </w:p>
+    <w:p>
+      <w:pPr>
+        <w:pStyle w:val="NoSpacing"/>
+      </w:pPr>
+      <w:r>
+        <w:t xml:space="preserve">      $match: {</w:t>
+      </w:r>
+    </w:p>
+    <w:p>
+      <w:pPr>
+        <w:pStyle w:val="NoSpacing"/>
+      </w:pPr>
+      <w:r>
+        <w:t xml:space="preserve">        $expr: {</w:t>
+      </w:r>
+    </w:p>
+    <w:p>
+      <w:pPr>
+        <w:pStyle w:val="NoSpacing"/>
+      </w:pPr>
+      <w:r>
+        <w:t xml:space="preserve">          $and: [</w:t>
+      </w:r>
+    </w:p>
+    <w:p>
+      <w:pPr>
+        <w:pStyle w:val="NoSpacing"/>
+      </w:pPr>
+      <w:r>
+        <w:t xml:space="preserve">            {$gte: ["$price", "$$lower"]</w:t>
+      </w:r>
+      <w:r>
+        <w:t xml:space="preserve"> </w:t>
+      </w:r>
+      <w:r>
+        <w:t>},</w:t>
+      </w:r>
+    </w:p>
+    <w:p>
+      <w:pPr>
+        <w:pStyle w:val="NoSpacing"/>
+      </w:pPr>
+      <w:r>
+        <w:t xml:space="preserve">            {$lte: ["$price", "$$upper"]</w:t>
+      </w:r>
+      <w:r>
+        <w:t xml:space="preserve"> </w:t>
+      </w:r>
+      <w:r>
+        <w:t>},</w:t>
+      </w:r>
+    </w:p>
+    <w:p>
+      <w:pPr>
+        <w:pStyle w:val="NoSpacing"/>
+      </w:pPr>
+      <w:r>
+        <w:t xml:space="preserve">            {$eq: ["$address.market",</w:t>
+      </w:r>
+      <w:r>
+        <w:t xml:space="preserve"> </w:t>
+      </w:r>
+      <w:r>
+        <w:t>"Barcelona"]</w:t>
+      </w:r>
+      <w:r>
+        <w:t xml:space="preserve"> </w:t>
+      </w:r>
+      <w:r>
+        <w:t>},</w:t>
+      </w:r>
+    </w:p>
+    <w:p>
+      <w:pPr>
+        <w:pStyle w:val="NoSpacing"/>
+      </w:pPr>
+      <w:r>
+        <w:t xml:space="preserve">            {$eq: ["$bedrooms", 3]</w:t>
+      </w:r>
+      <w:r>
+        <w:t xml:space="preserve"> </w:t>
+      </w:r>
+      <w:r>
+        <w:t>}</w:t>
+      </w:r>
+    </w:p>
+    <w:p>
+      <w:pPr>
+        <w:pStyle w:val="NoSpacing"/>
+      </w:pPr>
+      <w:r>
+        <w:t xml:space="preserve">          ]</w:t>
+      </w:r>
+    </w:p>
+    <w:p>
+      <w:pPr>
+        <w:pStyle w:val="NoSpacing"/>
+      </w:pPr>
+      <w:r>
+        <w:t xml:space="preserve">        }</w:t>
+      </w:r>
+    </w:p>
+    <w:p>
+      <w:pPr>
+        <w:pStyle w:val="NoSpacing"/>
+      </w:pPr>
+      <w:r>
+        <w:t xml:space="preserve">      }</w:t>
+      </w:r>
+    </w:p>
+    <w:p>
+      <w:pPr>
+        <w:pStyle w:val="NoSpacing"/>
+      </w:pPr>
+      <w:r>
+        <w:t xml:space="preserve">    }</w:t>
+      </w:r>
+    </w:p>
+    <w:p>
+      <w:pPr>
+        <w:pStyle w:val="NoSpacing"/>
+      </w:pPr>
+      <w:r>
+        <w:t xml:space="preserve">  ],</w:t>
+      </w:r>
+    </w:p>
+    <w:p>
+      <w:pPr>
+        <w:pStyle w:val="NoSpacing"/>
+      </w:pPr>
+      <w:r>
+        <w:lastRenderedPageBreak/>
+        <w:t xml:space="preserve">  as: "listingsInRange"</w:t>
+      </w:r>
+    </w:p>
+    <w:p>
+      <w:pPr>
+        <w:pStyle w:val="NoSpacing"/>
+      </w:pPr>
+      <w:r>
+        <w:t>}</w:t>
+      </w:r>
+    </w:p>
+    <w:p>
+      <w:pPr>
+        <w:pStyle w:val="NoSpacing"/>
+        <w:rPr>
+          <w:b/>
+          <w:bCs/>
+          <w:i/>
+          <w:iCs/>
+        </w:rPr>
+      </w:pPr>
+      <w:r>
+        <w:rPr>
+          <w:b/>
+          <w:bCs/>
+          <w:i/>
+          <w:iCs/>
+        </w:rPr>
+        <w:t>Stage 5 project</w:t>
+      </w:r>
+    </w:p>
+    <w:p>
+      <w:pPr>
+        <w:pStyle w:val="NoSpacing"/>
+      </w:pPr>
+      <w:r>
+        <w:t>{  _id: 0,  averagePrice: "$avgPrice",  listingsInRange: 1}</w:t>
+      </w:r>
+    </w:p>
+    <w:p>
+      <w:pPr>
+        <w:pStyle w:val="NoSpacing"/>
+      </w:pPr>
+    </w:p>
+    <w:p>
+      <w:pPr>
+        <w:pStyle w:val="NoSpacing"/>
+      </w:pPr>
+    </w:p>
+    <w:p>
+      <w:pPr>
+        <w:pStyle w:val="NoSpacing"/>
+        <w:rPr>
+          <w:b/>
+          <w:bCs/>
+        </w:rPr>
+      </w:pPr>
+      <w:r>
+        <w:rPr>
+          <w:b/>
+          <w:bCs/>
+        </w:rPr>
+        <w:t>1F</w:t>
+      </w:r>
+    </w:p>
+    <w:p>
+      <w:pPr>
+        <w:pStyle w:val="NoSpacing"/>
+        <w:rPr>
+          <w:u w:val="single"/>
+        </w:rPr>
+      </w:pPr>
+      <w:r>
+        <w:rPr>
+          <w:u w:val="single"/>
+        </w:rPr>
+        <w:t>Shell</w:t>
+      </w:r>
+    </w:p>
+    <w:p>
+      <w:pPr>
+        <w:pStyle w:val="NoSpacing"/>
+      </w:pPr>
+      <w:r>
+        <w:t>db.</w:t>
+      </w:r>
+      <w:r>
+        <w:rPr>
+          <w:b/>
+          <w:bCs/>
+        </w:rPr>
+        <w:t>listingsAndReviews</w:t>
+      </w:r>
+      <w:r>
+        <w:t>.aggregate([</w:t>
+      </w:r>
+    </w:p>
+    <w:p>
+      <w:pPr>
+        <w:pStyle w:val="NoSpacing"/>
+      </w:pPr>
+      <w:r>
+        <w:t xml:space="preserve">  {  $group: {</w:t>
+      </w:r>
+      <w:r>
+        <w:t xml:space="preserve"> </w:t>
+      </w:r>
+      <w:r>
+        <w:t xml:space="preserve"> _id: "$address.market",average_price: { $avg: "$price" }  }</w:t>
+      </w:r>
+      <w:r>
+        <w:t xml:space="preserve"> </w:t>
+      </w:r>
+      <w:r>
+        <w:t>},</w:t>
+      </w:r>
+    </w:p>
+    <w:p>
+      <w:pPr>
+        <w:pStyle w:val="NoSpacing"/>
+      </w:pPr>
+      <w:r>
+        <w:t xml:space="preserve">  {</w:t>
+      </w:r>
+      <w:r>
+        <w:t xml:space="preserve"> </w:t>
+      </w:r>
+      <w:r>
+        <w:t>$sort: { average_price: 1 }</w:t>
+      </w:r>
+      <w:r>
+        <w:t xml:space="preserve"> </w:t>
+      </w:r>
+      <w:r>
+        <w:t>},</w:t>
+      </w:r>
+    </w:p>
+    <w:p>
+      <w:pPr>
+        <w:pStyle w:val="NoSpacing"/>
+      </w:pPr>
+      <w:r>
+        <w:t xml:space="preserve">  {</w:t>
+      </w:r>
+      <w:r>
+        <w:t xml:space="preserve"> </w:t>
+      </w:r>
+      <w:r>
+        <w:t>$limit: 10</w:t>
+      </w:r>
+      <w:r>
+        <w:t xml:space="preserve"> </w:t>
+      </w:r>
+      <w:r>
+        <w:t>}</w:t>
+      </w:r>
+    </w:p>
+    <w:p>
+      <w:pPr>
+        <w:pStyle w:val="NoSpacing"/>
+      </w:pPr>
+      <w:r>
+        <w:t>])</w:t>
+      </w:r>
+    </w:p>
+    <w:p>
+      <w:pPr>
+        <w:pStyle w:val="NoSpacing"/>
+        <w:rPr>
+          <w:u w:val="single"/>
+        </w:rPr>
+      </w:pPr>
+    </w:p>
+    <w:p>
+      <w:pPr>
+        <w:pStyle w:val="NoSpacing"/>
+        <w:rPr>
+          <w:u w:val="single"/>
+        </w:rPr>
+      </w:pPr>
+      <w:r>
+        <w:rPr>
+          <w:u w:val="single"/>
+        </w:rPr>
+        <w:t>Compass</w:t>
+      </w:r>
+    </w:p>
+    <w:p>
+      <w:pPr>
+        <w:pStyle w:val="NoSpacing"/>
+      </w:pPr>
+      <w:r>
+        <w:t xml:space="preserve">Go to the aggregarions tab. Make 3 stages. </w:t>
+      </w:r>
+    </w:p>
+    <w:p>
+      <w:pPr>
+        <w:pStyle w:val="NoSpacing"/>
+      </w:pPr>
+      <w:r>
+        <w:t xml:space="preserve">Stage 1: Make a </w:t>
+      </w:r>
+      <w:r>
+        <w:t>$group stage.</w:t>
+      </w:r>
+    </w:p>
+    <w:p>
+      <w:pPr>
+        <w:pStyle w:val="NoSpacing"/>
+      </w:pPr>
+      <w:r>
+        <w:t>{</w:t>
+      </w:r>
+      <w:r>
+        <w:t xml:space="preserve"> </w:t>
+      </w:r>
+      <w:r>
+        <w:t xml:space="preserve"> _id: "$address.market",  average_price: {    $avg: "$price"  }</w:t>
+      </w:r>
+      <w:r>
+        <w:t xml:space="preserve"> </w:t>
+      </w:r>
+      <w:r>
+        <w:t>}</w:t>
+      </w:r>
+    </w:p>
+    <w:p>
+      <w:pPr>
+        <w:pStyle w:val="NoSpacing"/>
+      </w:pPr>
+      <w:r>
+        <w:t xml:space="preserve">Stage 2: Make a $sort stage. </w:t>
+      </w:r>
+    </w:p>
+    <w:p>
+      <w:pPr>
+        <w:pStyle w:val="NoSpacing"/>
+      </w:pPr>
+      <w:r>
+        <w:t>{  average_price: 1}</w:t>
+      </w:r>
+      <w:r>
+        <w:t xml:space="preserve"> // </w:t>
+      </w:r>
+    </w:p>
+    <w:p>
+      <w:pPr>
+        <w:pStyle w:val="NoSpacing"/>
+      </w:pPr>
+      <w:r>
+        <w:t>Stage 3: Make a $limit stage.</w:t>
+      </w:r>
+    </w:p>
+    <w:p>
+      <w:pPr>
+        <w:pStyle w:val="NoSpacing"/>
+      </w:pPr>
+      <w:r>
+        <w:t>10</w:t>
+      </w:r>
+    </w:p>
+    <w:p>
+      <w:pPr>
+        <w:pStyle w:val="NoSpacing"/>
+      </w:pPr>
+      <w:r>
+        <w:t xml:space="preserve">Note: Stage </w:t>
+      </w:r>
+      <w:r>
+        <w:t xml:space="preserve">2 sorts in sorts in ascending order where smaller values come first. </w:t>
+      </w:r>
+      <w:r>
+        <w:t xml:space="preserve">-1 would be descending order. I want to </w:t>
+      </w:r>
+      <w:r>
+        <w:t xml:space="preserve">have least expensive. If I had -1 then 10 most expensive would be at shown. </w:t>
+      </w:r>
+    </w:p>
+    <w:p>
+      <w:pPr>
+        <w:pStyle w:val="NoSpacing"/>
+      </w:pPr>
+    </w:p>
+    <w:p>
+      <w:pPr>
+        <w:rPr>
+          <w:b/>
+          <w:bCs/>
+          <w:i/>
+          <w:iCs/>
+        </w:rPr>
+      </w:pPr>
+      <w:r>
+        <w:rPr>
+          <w:b/>
+          <w:bCs/>
+          <w:i/>
+          <w:iCs/>
+        </w:rPr>
         <w:t>Statement 2</w:t>
       </w:r>
     </w:p>
     <w:p>
-      <w:r>
+      <w:pPr>
+        <w:pStyle w:val="NoSpacing"/>
+        <w:rPr>
+          <w:u w:val="single"/>
+        </w:rPr>
+      </w:pPr>
+      <w:r>
+        <w:rPr>
+          <w:u w:val="single"/>
+        </w:rPr>
+        <w:t>Compass</w:t>
+      </w:r>
+    </w:p>
+    <w:p>
+      <w:pPr>
+        <w:pStyle w:val="NoSpacing"/>
+      </w:pPr>
+      <w:r>
+        <w:t>Step 1: In the document tab filter.</w:t>
+      </w:r>
+    </w:p>
+    <w:p>
+      <w:pPr>
+        <w:pStyle w:val="NoSpacing"/>
+      </w:pPr>
+      <w:r>
+        <w:t>{ "name": "Be Happy in Porto" }</w:t>
+      </w:r>
+    </w:p>
+    <w:p>
+      <w:pPr>
+        <w:pStyle w:val="NoSpacing"/>
+      </w:pPr>
+      <w:r>
+        <w:t>Step 2: After searching, click “Update”. Then enter the following:</w:t>
+      </w:r>
+    </w:p>
+    <w:p>
+      <w:pPr>
+        <w:pStyle w:val="NoSpacing"/>
+      </w:pPr>
+      <w:r>
+        <w:t>{ $addToSet: { amenities: "Netflix" } }</w:t>
+      </w:r>
+    </w:p>
+    <w:p>
+      <w:pPr>
+        <w:pStyle w:val="NoSpacing"/>
+      </w:pPr>
+      <w:r>
+        <w:t xml:space="preserve">NOTE: </w:t>
+      </w:r>
+      <w:r>
+        <w:t>The $addToSet operator</w:t>
+      </w:r>
+      <w:r>
+        <w:t xml:space="preserve"> </w:t>
+      </w:r>
+      <w:r>
+        <w:t>p</w:t>
+      </w:r>
+      <w:r>
+        <w:t xml:space="preserve">revents </w:t>
+      </w:r>
+      <w:r>
+        <w:t>d</w:t>
+      </w:r>
+      <w:r>
+        <w:t>uplicates.</w:t>
+      </w:r>
+      <w:r>
+        <w:t xml:space="preserve"> This </w:t>
+      </w:r>
+      <w:r>
+        <w:t>ensures that "Netflix" is only added to the amenities array if it is not already present</w:t>
+      </w:r>
+    </w:p>
+    <w:p>
+      <w:pPr>
+        <w:pStyle w:val="NoSpacing"/>
+      </w:pPr>
+    </w:p>
+    <w:p>
+      <w:pPr>
+        <w:pStyle w:val="NoSpacing"/>
+        <w:rPr>
+          <w:u w:val="single"/>
+        </w:rPr>
+      </w:pPr>
+      <w:r>
+        <w:rPr>
+          <w:u w:val="single"/>
+        </w:rPr>
+        <w:t>S</w:t>
+      </w:r>
+      <w:r>
+        <w:rPr>
+          <w:u w:val="single"/>
+        </w:rPr>
+        <w:t>hell</w:t>
+      </w:r>
+    </w:p>
+    <w:p>
+      <w:pPr>
+        <w:pStyle w:val="NoSpacing"/>
+      </w:pPr>
+      <w:r>
+        <w:t>db.listingsAndReviews.updateOne(</w:t>
+      </w:r>
+    </w:p>
+    <w:p>
+      <w:pPr>
+        <w:pStyle w:val="NoSpacing"/>
+      </w:pPr>
+      <w:r>
+        <w:t xml:space="preserve">  { name: "Be Happy in Porto" },</w:t>
+      </w:r>
+    </w:p>
+    <w:p>
+      <w:pPr>
+        <w:pStyle w:val="NoSpacing"/>
+      </w:pPr>
+      <w:r>
+        <w:t xml:space="preserve">  {</w:t>
+      </w:r>
+    </w:p>
+    <w:p>
+      <w:pPr>
+        <w:pStyle w:val="NoSpacing"/>
+      </w:pPr>
+      <w:r>
+        <w:t xml:space="preserve">    $addToSet: { amenities: "Netflix" }</w:t>
+      </w:r>
+    </w:p>
+    <w:p>
+      <w:pPr>
+        <w:pStyle w:val="NoSpacing"/>
+      </w:pPr>
+      <w:r>
+        <w:t xml:space="preserve">  }</w:t>
+      </w:r>
+    </w:p>
+    <w:p>
+      <w:pPr>
+        <w:pStyle w:val="NoSpacing"/>
+      </w:pPr>
+      <w:r>
+        <w:t>)</w:t>
+      </w:r>
+    </w:p>
+    <w:p>
+      <w:pPr>
+        <w:pStyle w:val="NoSpacing"/>
+      </w:pPr>
+    </w:p>
+    <w:p>
+      <w:pPr>
+        <w:pStyle w:val="NoSpacing"/>
+        <w:rPr>
+          <w:b/>
+          <w:bCs/>
+        </w:rPr>
+      </w:pPr>
+      <w:r>
+        <w:rPr>
+          <w:b/>
+          <w:bCs/>
+        </w:rPr>
         <w:t>Statement 3</w:t>
       </w:r>
     </w:p>
     <w:p>
-      <w:r>
+      <w:pPr>
+        <w:pStyle w:val="NoSpacing"/>
+        <w:rPr>
+          <w:u w:val="single"/>
+        </w:rPr>
+      </w:pPr>
+      <w:r>
+        <w:rPr>
+          <w:u w:val="single"/>
+        </w:rPr>
+        <w:t>Shell</w:t>
+      </w:r>
+    </w:p>
+    <w:p>
+      <w:pPr>
+        <w:pStyle w:val="NoSpacing"/>
+      </w:pPr>
+      <w:r>
+        <w:t>db.</w:t>
+      </w:r>
+      <w:r>
+        <w:rPr>
+          <w:b/>
+          <w:bCs/>
+        </w:rPr>
+        <w:t>listingsAndReviews</w:t>
+      </w:r>
+      <w:r>
+        <w:t>.updateOne(</w:t>
+      </w:r>
+    </w:p>
+    <w:p>
+      <w:pPr>
+        <w:pStyle w:val="NoSpacing"/>
+      </w:pPr>
+      <w:r>
+        <w:t xml:space="preserve">  { name: "Be Happy in Porto" },  // Filter to find the listing by name</w:t>
+      </w:r>
+    </w:p>
+    <w:p>
+      <w:pPr>
+        <w:pStyle w:val="NoSpacing"/>
+      </w:pPr>
+      <w:r>
+        <w:t xml:space="preserve">  {</w:t>
+      </w:r>
+    </w:p>
+    <w:p>
+      <w:pPr>
+        <w:pStyle w:val="NoSpacing"/>
+      </w:pPr>
+      <w:r>
+        <w:rPr>
+          <w:color w:val="FF0000"/>
+        </w:rPr>
+        <w:t xml:space="preserve">    $push</w:t>
+      </w:r>
+      <w:r>
+        <w:t>: {</w:t>
+      </w:r>
+    </w:p>
+    <w:p>
+      <w:pPr>
+        <w:pStyle w:val="NoSpacing"/>
+      </w:pPr>
+      <w:r>
+        <w:t xml:space="preserve">      reviews: {</w:t>
+      </w:r>
+    </w:p>
+    <w:p>
+      <w:pPr>
+        <w:pStyle w:val="NoSpacing"/>
+      </w:pPr>
+      <w:r>
+        <w:t xml:space="preserve">        reviewer_name: "Recent Guest",</w:t>
+      </w:r>
+    </w:p>
+    <w:p>
+      <w:pPr>
+        <w:pStyle w:val="NoSpacing"/>
+      </w:pPr>
+      <w:r>
+        <w:lastRenderedPageBreak/>
+        <w:t xml:space="preserve">        date: new Date(),  // Use the current date for the review</w:t>
+      </w:r>
+    </w:p>
+    <w:p>
+      <w:pPr>
+        <w:pStyle w:val="NoSpacing"/>
+      </w:pPr>
+      <w:r>
+        <w:t xml:space="preserve">        comments: "This holiday accommodation did not meet my expectation. Being in Portugal, I wanted to watch bull-fighting from the balcony. But, neither balcony nor bull-fighting nearby are there.",</w:t>
+      </w:r>
+    </w:p>
+    <w:p>
+      <w:pPr>
+        <w:pStyle w:val="NoSpacing"/>
+      </w:pPr>
+      <w:r>
+        <w:t xml:space="preserve">        market: "Portugal"  // Assuming the 'market' field represents the location from the address field</w:t>
+      </w:r>
+    </w:p>
+    <w:p>
+      <w:pPr>
+        <w:pStyle w:val="NoSpacing"/>
+      </w:pPr>
+      <w:r>
+        <w:t xml:space="preserve">      }</w:t>
+      </w:r>
+    </w:p>
+    <w:p>
+      <w:pPr>
+        <w:pStyle w:val="NoSpacing"/>
+      </w:pPr>
+      <w:r>
+        <w:t xml:space="preserve">    }</w:t>
+      </w:r>
+    </w:p>
+    <w:p>
+      <w:pPr>
+        <w:pStyle w:val="NoSpacing"/>
+      </w:pPr>
+      <w:r>
+        <w:t xml:space="preserve">  }</w:t>
+      </w:r>
+    </w:p>
+    <w:p>
+      <w:r>
+        <w:t>)</w:t>
+      </w:r>
+    </w:p>
+    <w:p>
+      <w:pPr>
+        <w:pStyle w:val="NoSpacing"/>
+        <w:rPr>
+          <w:u w:val="single"/>
+        </w:rPr>
+      </w:pPr>
+      <w:r>
+        <w:rPr>
+          <w:u w:val="single"/>
+        </w:rPr>
+        <w:t xml:space="preserve">Mongo </w:t>
+      </w:r>
+      <w:r>
+        <w:rPr>
+          <w:u w:val="single"/>
+        </w:rPr>
+        <w:t>Compass</w:t>
+      </w:r>
+    </w:p>
+    <w:p>
+      <w:pPr>
+        <w:pStyle w:val="NoSpacing"/>
+      </w:pPr>
+      <w:r>
+        <w:t>First use the filter enter:</w:t>
+      </w:r>
+    </w:p>
+    <w:p>
+      <w:pPr>
+        <w:pStyle w:val="NoSpacing"/>
+      </w:pPr>
+      <w:r>
+        <w:t>{ "name": "Be Happy in Porto" }</w:t>
+      </w:r>
+    </w:p>
+    <w:p>
+      <w:pPr>
+        <w:pStyle w:val="NoSpacing"/>
+      </w:pPr>
+      <w:r>
+        <w:t>Then click “Update”</w:t>
+      </w:r>
+      <w:r>
+        <w:t>. Enter the following:</w:t>
+      </w:r>
+    </w:p>
+    <w:p>
+      <w:pPr>
+        <w:pStyle w:val="NoSpacing"/>
+      </w:pPr>
+      <w:r>
+        <w:t>{</w:t>
+      </w:r>
+    </w:p>
+    <w:p>
+      <w:pPr>
+        <w:pStyle w:val="NoSpacing"/>
+      </w:pPr>
+      <w:r>
+        <w:t xml:space="preserve">  </w:t>
+      </w:r>
+      <w:r>
+        <w:rPr>
+          <w:color w:val="FF0000"/>
+        </w:rPr>
+        <w:t>"$</w:t>
+      </w:r>
+      <w:r>
+        <w:rPr>
+          <w:color w:val="FF0000"/>
+        </w:rPr>
+        <w:t>push</w:t>
+      </w:r>
+      <w:r>
+        <w:t>": {</w:t>
+      </w:r>
+    </w:p>
+    <w:p>
+      <w:pPr>
+        <w:pStyle w:val="NoSpacing"/>
+      </w:pPr>
+      <w:r>
+        <w:t xml:space="preserve">    "reviews": {</w:t>
+      </w:r>
+    </w:p>
+    <w:p>
+      <w:pPr>
+        <w:pStyle w:val="NoSpacing"/>
+      </w:pPr>
+      <w:r>
+        <w:t xml:space="preserve">      "reviewer_name": "Recent Guest",</w:t>
+      </w:r>
+    </w:p>
+    <w:p>
+      <w:pPr>
+        <w:pStyle w:val="NoSpacing"/>
+      </w:pPr>
+      <w:r>
+        <w:t xml:space="preserve">      "date": new Date(),</w:t>
+      </w:r>
+    </w:p>
+    <w:p>
+      <w:pPr>
+        <w:pStyle w:val="NoSpacing"/>
+      </w:pPr>
+      <w:r>
+        <w:t xml:space="preserve">      "comments": "This holiday accommodation did not meet my expectation. Being in Portugal, I wanted to watch bull-fighting from the balcony. But, neither balcony nor bull-fighting nearby are there.",</w:t>
+      </w:r>
+    </w:p>
+    <w:p>
+      <w:pPr>
+        <w:pStyle w:val="NoSpacing"/>
+      </w:pPr>
+      <w:r>
+        <w:t xml:space="preserve">      "market": "Portugal"</w:t>
+      </w:r>
+    </w:p>
+    <w:p>
+      <w:pPr>
+        <w:pStyle w:val="NoSpacing"/>
+      </w:pPr>
+      <w:r>
+        <w:t xml:space="preserve">    }</w:t>
+      </w:r>
+    </w:p>
+    <w:p>
+      <w:pPr>
+        <w:pStyle w:val="NoSpacing"/>
+      </w:pPr>
+      <w:r>
+        <w:t xml:space="preserve">  }</w:t>
+      </w:r>
+    </w:p>
+    <w:p>
+      <w:pPr>
+        <w:pStyle w:val="NoSpacing"/>
+      </w:pPr>
+      <w:r>
+        <w:t>}</w:t>
+      </w:r>
+    </w:p>
+    <w:p/>
+    <w:p>
+      <w:pPr>
+        <w:pStyle w:val="NoSpacing"/>
+        <w:rPr>
+          <w:b/>
+          <w:bCs/>
+        </w:rPr>
+      </w:pPr>
+      <w:r>
+        <w:rPr>
+          <w:b/>
+          <w:bCs/>
+        </w:rPr>
         <w:t>Statement 4</w:t>
       </w:r>
     </w:p>
     <w:p>
-      <w:r>
+      <w:pPr>
+        <w:pStyle w:val="NoSpacing"/>
+        <w:rPr>
+          <w:u w:val="single"/>
+        </w:rPr>
+      </w:pPr>
+      <w:r>
+        <w:rPr>
+          <w:u w:val="single"/>
+        </w:rPr>
+        <w:t xml:space="preserve">MongoDB </w:t>
+      </w:r>
+      <w:r>
+        <w:rPr>
+          <w:u w:val="single"/>
+        </w:rPr>
+        <w:t>Compass</w:t>
+      </w:r>
+    </w:p>
+    <w:p>
+      <w:pPr>
+        <w:pStyle w:val="NoSpacing"/>
+      </w:pPr>
+      <w:r>
+        <w:t>Go to the aggregations tab. Make 5 stages.</w:t>
+      </w:r>
+    </w:p>
+    <w:p>
+      <w:pPr>
+        <w:pStyle w:val="NoSpacing"/>
+      </w:pPr>
+      <w:r>
+        <w:t>Stage 1: make a $match</w:t>
+      </w:r>
+    </w:p>
+    <w:p>
+      <w:pPr>
+        <w:pStyle w:val="NoSpacing"/>
+      </w:pPr>
+      <w:r>
+        <w:t>{  name: "Be Happy in Porto" }</w:t>
+      </w:r>
+    </w:p>
+    <w:p>
+      <w:pPr>
+        <w:pStyle w:val="NoSpacing"/>
+      </w:pPr>
+      <w:r>
+        <w:t xml:space="preserve">Stage 2: Make a </w:t>
+      </w:r>
+      <w:r>
+        <w:t>$</w:t>
+      </w:r>
+      <w:r>
+        <w:t xml:space="preserve">lookup </w:t>
+      </w:r>
+    </w:p>
+    <w:p>
+      <w:pPr>
+        <w:pStyle w:val="NoSpacing"/>
+      </w:pPr>
+      <w:r>
+        <w:t>{</w:t>
+      </w:r>
+    </w:p>
+    <w:p>
+      <w:pPr>
+        <w:pStyle w:val="NoSpacing"/>
+      </w:pPr>
+      <w:r>
+        <w:t xml:space="preserve">  from: "listingsAndReviews",</w:t>
+      </w:r>
+    </w:p>
+    <w:p>
+      <w:pPr>
+        <w:pStyle w:val="NoSpacing"/>
+      </w:pPr>
+      <w:r>
+        <w:t xml:space="preserve">  let: {</w:t>
+      </w:r>
+    </w:p>
+    <w:p>
+      <w:pPr>
+        <w:pStyle w:val="NoSpacing"/>
+      </w:pPr>
+      <w:r>
+        <w:t xml:space="preserve">    propertyType: "$property_type",</w:t>
+      </w:r>
+    </w:p>
+    <w:p>
+      <w:pPr>
+        <w:pStyle w:val="NoSpacing"/>
+      </w:pPr>
+      <w:r>
+        <w:t xml:space="preserve">    bedrooms: "$bedrooms",</w:t>
+      </w:r>
+    </w:p>
+    <w:p>
+      <w:pPr>
+        <w:pStyle w:val="NoSpacing"/>
+      </w:pPr>
+      <w:r>
+        <w:t xml:space="preserve">    market: "$address.market"</w:t>
+      </w:r>
+    </w:p>
+    <w:p>
+      <w:pPr>
+        <w:pStyle w:val="NoSpacing"/>
+      </w:pPr>
+      <w:r>
+        <w:t xml:space="preserve">  },</w:t>
+      </w:r>
+    </w:p>
+    <w:p>
+      <w:pPr>
+        <w:pStyle w:val="NoSpacing"/>
+      </w:pPr>
+      <w:r>
+        <w:t xml:space="preserve">  pipeline: [</w:t>
+      </w:r>
+    </w:p>
+    <w:p>
+      <w:pPr>
+        <w:pStyle w:val="NoSpacing"/>
+      </w:pPr>
+      <w:r>
+        <w:t xml:space="preserve">    {</w:t>
+      </w:r>
+    </w:p>
+    <w:p>
+      <w:pPr>
+        <w:pStyle w:val="NoSpacing"/>
+      </w:pPr>
+      <w:r>
+        <w:t xml:space="preserve">      $match: {</w:t>
+      </w:r>
+    </w:p>
+    <w:p>
+      <w:pPr>
+        <w:pStyle w:val="NoSpacing"/>
+      </w:pPr>
+      <w:r>
+        <w:t xml:space="preserve">        $expr: {</w:t>
+      </w:r>
+    </w:p>
+    <w:p>
+      <w:pPr>
+        <w:pStyle w:val="NoSpacing"/>
+      </w:pPr>
+      <w:r>
+        <w:t xml:space="preserve">          $and: [</w:t>
+      </w:r>
+    </w:p>
+    <w:p>
+      <w:pPr>
+        <w:pStyle w:val="NoSpacing"/>
+      </w:pPr>
+      <w:r>
+        <w:t xml:space="preserve">            { $eq: [ "$property_type", "$$propertyType"] },</w:t>
+      </w:r>
+    </w:p>
+    <w:p>
+      <w:pPr>
+        <w:pStyle w:val="NoSpacing"/>
+      </w:pPr>
+      <w:r>
+        <w:t xml:space="preserve">            { $eq: ["$bedrooms", "$$bedrooms"]</w:t>
+      </w:r>
+      <w:r>
+        <w:t xml:space="preserve"> </w:t>
+      </w:r>
+      <w:r>
+        <w:t>},</w:t>
+      </w:r>
+    </w:p>
+    <w:p>
+      <w:pPr>
+        <w:pStyle w:val="NoSpacing"/>
+      </w:pPr>
+      <w:r>
+        <w:t xml:space="preserve">            {</w:t>
+      </w:r>
+      <w:r>
+        <w:t xml:space="preserve"> </w:t>
+      </w:r>
+      <w:r>
+        <w:t>$eq: ["$address.market", "$$market"]</w:t>
+      </w:r>
+      <w:r>
+        <w:t xml:space="preserve"> </w:t>
+      </w:r>
+      <w:r>
+        <w:t>}</w:t>
+      </w:r>
+    </w:p>
+    <w:p>
+      <w:pPr>
+        <w:pStyle w:val="NoSpacing"/>
+      </w:pPr>
+      <w:r>
+        <w:t xml:space="preserve">          ]</w:t>
+      </w:r>
+    </w:p>
+    <w:p>
+      <w:pPr>
+        <w:pStyle w:val="NoSpacing"/>
+      </w:pPr>
+      <w:r>
+        <w:t xml:space="preserve">        }</w:t>
+      </w:r>
+    </w:p>
+    <w:p>
+      <w:pPr>
+        <w:pStyle w:val="NoSpacing"/>
+      </w:pPr>
+      <w:r>
+        <w:lastRenderedPageBreak/>
+        <w:t xml:space="preserve">      }</w:t>
+      </w:r>
+    </w:p>
+    <w:p>
+      <w:pPr>
+        <w:pStyle w:val="NoSpacing"/>
+      </w:pPr>
+      <w:r>
+        <w:t xml:space="preserve">    },</w:t>
+      </w:r>
+    </w:p>
+    <w:p>
+      <w:pPr>
+        <w:pStyle w:val="NoSpacing"/>
+      </w:pPr>
+      <w:r>
+        <w:t xml:space="preserve">    {</w:t>
+      </w:r>
+      <w:r>
+        <w:t xml:space="preserve"> </w:t>
+      </w:r>
+      <w:r>
+        <w:t xml:space="preserve">  $group: {_id: null,</w:t>
+      </w:r>
+      <w:r>
+        <w:t xml:space="preserve"> </w:t>
+      </w:r>
+      <w:r>
+        <w:t>averageDailyRate: {</w:t>
+      </w:r>
+      <w:r>
+        <w:t xml:space="preserve"> </w:t>
+      </w:r>
+      <w:r>
+        <w:t>$avg: "$price"}</w:t>
+      </w:r>
+      <w:r>
+        <w:t xml:space="preserve"> </w:t>
+      </w:r>
+      <w:r>
+        <w:t>}</w:t>
+      </w:r>
+      <w:r>
+        <w:t xml:space="preserve">  </w:t>
+      </w:r>
+      <w:r>
+        <w:t xml:space="preserve"> }</w:t>
+      </w:r>
+    </w:p>
+    <w:p>
+      <w:pPr>
+        <w:pStyle w:val="NoSpacing"/>
+      </w:pPr>
+      <w:r>
+        <w:t xml:space="preserve">  ],</w:t>
+      </w:r>
+    </w:p>
+    <w:p>
+      <w:pPr>
+        <w:pStyle w:val="NoSpacing"/>
+      </w:pPr>
+      <w:r>
+        <w:t xml:space="preserve">  as: "similarProperties"</w:t>
+      </w:r>
+    </w:p>
+    <w:p>
+      <w:pPr>
+        <w:pStyle w:val="NoSpacing"/>
+      </w:pPr>
+      <w:r>
+        <w:t>}</w:t>
+      </w:r>
+    </w:p>
+    <w:p>
+      <w:pPr>
+        <w:pStyle w:val="NoSpacing"/>
+      </w:pPr>
+      <w:r>
+        <w:t>Stage 3: Make a set</w:t>
+      </w:r>
+    </w:p>
+    <w:p>
+      <w:pPr>
+        <w:pStyle w:val="NoSpacing"/>
+      </w:pPr>
+      <w:r>
+        <w:t>{ averageDailyRate: {$arrayElemAt: [ "$similarProperties.averageDailyRate", 0 ] } }</w:t>
+      </w:r>
+    </w:p>
+    <w:p>
+      <w:pPr>
+        <w:pStyle w:val="NoSpacing"/>
+      </w:pPr>
+      <w:r>
+        <w:t>Stage 4: Make another set</w:t>
+      </w:r>
+    </w:p>
+    <w:p>
+      <w:pPr>
+        <w:pStyle w:val="NoSpacing"/>
+      </w:pPr>
+      <w:r>
+        <w:t>{  newDailyRate: {</w:t>
+      </w:r>
+    </w:p>
+    <w:p>
+      <w:pPr>
+        <w:pStyle w:val="NoSpacing"/>
+      </w:pPr>
+      <w:r>
+        <w:t xml:space="preserve">    $round: [</w:t>
+      </w:r>
+    </w:p>
+    <w:p>
+      <w:pPr>
+        <w:pStyle w:val="NoSpacing"/>
+      </w:pPr>
+      <w:r>
+        <w:t xml:space="preserve">      {</w:t>
+      </w:r>
+    </w:p>
+    <w:p>
+      <w:pPr>
+        <w:pStyle w:val="NoSpacing"/>
+      </w:pPr>
+      <w:r>
+        <w:t xml:space="preserve">        $multiply: [</w:t>
+      </w:r>
+    </w:p>
+    <w:p>
+      <w:pPr>
+        <w:pStyle w:val="NoSpacing"/>
+      </w:pPr>
+      <w:r>
+        <w:t xml:space="preserve">          {</w:t>
+      </w:r>
+      <w:r>
+        <w:t xml:space="preserve"> </w:t>
+      </w:r>
+      <w:r>
+        <w:t>$subtract: [</w:t>
+      </w:r>
+      <w:r>
+        <w:t xml:space="preserve"> </w:t>
+      </w:r>
+      <w:r>
+        <w:t>"$averageDailyRate",</w:t>
+      </w:r>
+      <w:r>
+        <w:t xml:space="preserve"> </w:t>
+      </w:r>
+      <w:r>
+        <w:t>{</w:t>
+      </w:r>
+      <w:r>
+        <w:t xml:space="preserve"> </w:t>
+      </w:r>
+      <w:r>
+        <w:t>$multiply: ["$averageDailyRate",0.1]</w:t>
+      </w:r>
+      <w:r>
+        <w:t xml:space="preserve"> </w:t>
+      </w:r>
+      <w:r>
+        <w:t>}</w:t>
+      </w:r>
+      <w:r>
+        <w:t xml:space="preserve">  </w:t>
+      </w:r>
+      <w:r>
+        <w:t>]</w:t>
+      </w:r>
+      <w:r>
+        <w:t xml:space="preserve"> </w:t>
+      </w:r>
+      <w:r>
+        <w:t xml:space="preserve">   },100] },   2</w:t>
+      </w:r>
+    </w:p>
+    <w:p>
+      <w:pPr>
+        <w:pStyle w:val="NoSpacing"/>
+      </w:pPr>
+      <w:r>
+        <w:t xml:space="preserve">    ]</w:t>
+      </w:r>
+    </w:p>
+    <w:p>
+      <w:pPr>
+        <w:pStyle w:val="NoSpacing"/>
+      </w:pPr>
+      <w:r>
+        <w:t xml:space="preserve">  }</w:t>
+      </w:r>
+      <w:r>
+        <w:t xml:space="preserve"> </w:t>
+      </w:r>
+      <w:r>
+        <w:t>}</w:t>
+      </w:r>
+    </w:p>
+    <w:p>
+      <w:pPr>
+        <w:pStyle w:val="NoSpacing"/>
+      </w:pPr>
+      <w:r>
+        <w:t>Stage 5: Merge the collections</w:t>
+      </w:r>
+    </w:p>
+    <w:p>
+      <w:pPr>
+        <w:pStyle w:val="NoSpacing"/>
+      </w:pPr>
+      <w:r>
+        <w:t>{</w:t>
+      </w:r>
+    </w:p>
+    <w:p>
+      <w:pPr>
+        <w:pStyle w:val="NoSpacing"/>
+      </w:pPr>
+      <w:r>
+        <w:t xml:space="preserve">  into: "listingsAndReviews",</w:t>
+      </w:r>
+    </w:p>
+    <w:p>
+      <w:pPr>
+        <w:pStyle w:val="NoSpacing"/>
+      </w:pPr>
+      <w:r>
+        <w:t xml:space="preserve">  whenMatched: "merge",</w:t>
+      </w:r>
+    </w:p>
+    <w:p>
+      <w:pPr>
+        <w:pStyle w:val="NoSpacing"/>
+      </w:pPr>
+      <w:r>
+        <w:t xml:space="preserve">  whenNotMatched: "discard"</w:t>
+      </w:r>
+    </w:p>
+    <w:p>
+      <w:pPr>
+        <w:pStyle w:val="NoSpacing"/>
+      </w:pPr>
+      <w:r>
+        <w:t>}</w:t>
+      </w:r>
+    </w:p>
+    <w:p>
+      <w:pPr>
+        <w:pStyle w:val="NoSpacing"/>
+      </w:pPr>
+    </w:p>
+    <w:p>
+      <w:pPr>
+        <w:pStyle w:val="NoSpacing"/>
+        <w:rPr>
+          <w:u w:val="single"/>
+        </w:rPr>
+      </w:pPr>
+      <w:r>
+        <w:rPr>
+          <w:u w:val="single"/>
+        </w:rPr>
+        <w:t xml:space="preserve">Mongo </w:t>
+      </w:r>
+      <w:r>
+        <w:rPr>
+          <w:u w:val="single"/>
+        </w:rPr>
+        <w:t>Shell</w:t>
+      </w:r>
+      <w:r>
+        <w:rPr>
+          <w:u w:val="single"/>
+        </w:rPr>
+        <w:t xml:space="preserve"> Commands</w:t>
+      </w:r>
+    </w:p>
+    <w:p>
+      <w:pPr>
+        <w:pStyle w:val="NoSpacing"/>
+      </w:pPr>
+      <w:r>
+        <w:t>db.listingsAndReviews.aggregate([</w:t>
+      </w:r>
+    </w:p>
+    <w:p>
+      <w:pPr>
+        <w:pStyle w:val="NoSpacing"/>
+      </w:pPr>
+      <w:r>
+        <w:t xml:space="preserve">  // Stage 1: Match the listing "Be Happy in Porto"</w:t>
+      </w:r>
+    </w:p>
+    <w:p>
+      <w:pPr>
+        <w:pStyle w:val="NoSpacing"/>
+      </w:pPr>
+      <w:r>
+        <w:t xml:space="preserve">  { </w:t>
+      </w:r>
+    </w:p>
+    <w:p>
+      <w:pPr>
+        <w:pStyle w:val="NoSpacing"/>
+      </w:pPr>
+      <w:r>
+        <w:t xml:space="preserve">    $match: { name: "Be Happy in Porto" } </w:t>
+      </w:r>
+    </w:p>
+    <w:p>
+      <w:pPr>
+        <w:pStyle w:val="NoSpacing"/>
+      </w:pPr>
+      <w:r>
+        <w:t xml:space="preserve">  },</w:t>
+      </w:r>
+    </w:p>
+    <w:p>
+      <w:pPr>
+        <w:pStyle w:val="NoSpacing"/>
+      </w:pPr>
+      <w:r>
+        <w:t xml:space="preserve">  </w:t>
+      </w:r>
+    </w:p>
+    <w:p>
+      <w:pPr>
+        <w:pStyle w:val="NoSpacing"/>
+      </w:pPr>
+      <w:r>
+        <w:t xml:space="preserve">  // Stage 2: Lookup similar properties in the same market with same property type and bedrooms</w:t>
+      </w:r>
+    </w:p>
+    <w:p>
+      <w:pPr>
+        <w:pStyle w:val="NoSpacing"/>
+      </w:pPr>
+      <w:r>
+        <w:t xml:space="preserve">  { </w:t>
+      </w:r>
+    </w:p>
+    <w:p>
+      <w:pPr>
+        <w:pStyle w:val="NoSpacing"/>
+      </w:pPr>
+      <w:r>
+        <w:t xml:space="preserve">    $lookup: {</w:t>
+      </w:r>
+    </w:p>
+    <w:p>
+      <w:pPr>
+        <w:pStyle w:val="NoSpacing"/>
+      </w:pPr>
+      <w:r>
+        <w:t xml:space="preserve">      from: "listingsAndReviews",</w:t>
+      </w:r>
+    </w:p>
+    <w:p>
+      <w:pPr>
+        <w:pStyle w:val="NoSpacing"/>
+      </w:pPr>
+      <w:r>
+        <w:t xml:space="preserve">      let: {</w:t>
+      </w:r>
+    </w:p>
+    <w:p>
+      <w:pPr>
+        <w:pStyle w:val="NoSpacing"/>
+      </w:pPr>
+      <w:r>
+        <w:t xml:space="preserve">        propertyType: "$property_type",</w:t>
+      </w:r>
+    </w:p>
+    <w:p>
+      <w:pPr>
+        <w:pStyle w:val="NoSpacing"/>
+      </w:pPr>
+      <w:r>
+        <w:t xml:space="preserve">        bedrooms: "$bedrooms",</w:t>
+      </w:r>
+    </w:p>
+    <w:p>
+      <w:pPr>
+        <w:pStyle w:val="NoSpacing"/>
+      </w:pPr>
+      <w:r>
+        <w:t xml:space="preserve">        market: "$address.market"</w:t>
+      </w:r>
+    </w:p>
+    <w:p>
+      <w:pPr>
+        <w:pStyle w:val="NoSpacing"/>
+      </w:pPr>
+      <w:r>
+        <w:t xml:space="preserve">      },</w:t>
+      </w:r>
+    </w:p>
+    <w:p>
+      <w:pPr>
+        <w:pStyle w:val="NoSpacing"/>
+      </w:pPr>
+      <w:r>
+        <w:t xml:space="preserve">      pipeline: [</w:t>
+      </w:r>
+    </w:p>
+    <w:p>
+      <w:pPr>
+        <w:pStyle w:val="NoSpacing"/>
+      </w:pPr>
+      <w:r>
+        <w:t xml:space="preserve">        {</w:t>
+      </w:r>
+    </w:p>
+    <w:p>
+      <w:pPr>
+        <w:pStyle w:val="NoSpacing"/>
+      </w:pPr>
+      <w:r>
+        <w:t xml:space="preserve">          $match: {</w:t>
+      </w:r>
+    </w:p>
+    <w:p>
+      <w:pPr>
+        <w:pStyle w:val="NoSpacing"/>
+      </w:pPr>
+      <w:r>
+        <w:t xml:space="preserve">            $expr: {</w:t>
+      </w:r>
+    </w:p>
+    <w:p>
+      <w:pPr>
+        <w:pStyle w:val="NoSpacing"/>
+      </w:pPr>
+      <w:r>
+        <w:t xml:space="preserve">              $and: [</w:t>
+      </w:r>
+    </w:p>
+    <w:p>
+      <w:pPr>
+        <w:pStyle w:val="NoSpacing"/>
+      </w:pPr>
+      <w:r>
+        <w:t xml:space="preserve">                { $eq: [ "$property_type", "$$propertyType" ] },</w:t>
+      </w:r>
+    </w:p>
+    <w:p>
+      <w:pPr>
+        <w:pStyle w:val="NoSpacing"/>
+      </w:pPr>
+      <w:r>
+        <w:t xml:space="preserve">                { $eq: [ "$bedrooms", "$$bedrooms" ] },</w:t>
+      </w:r>
+    </w:p>
+    <w:p>
+      <w:pPr>
+        <w:pStyle w:val="NoSpacing"/>
+      </w:pPr>
+      <w:r>
+        <w:t xml:space="preserve">                { $eq: [ "$address.market", "$$market" ] }</w:t>
+      </w:r>
+    </w:p>
+    <w:p>
+      <w:pPr>
+        <w:pStyle w:val="NoSpacing"/>
+      </w:pPr>
+      <w:r>
+        <w:t xml:space="preserve">              ]</w:t>
+      </w:r>
+    </w:p>
+    <w:p>
+      <w:pPr>
+        <w:pStyle w:val="NoSpacing"/>
+      </w:pPr>
+      <w:r>
+        <w:t xml:space="preserve">            }</w:t>
+      </w:r>
+    </w:p>
+    <w:p>
+      <w:pPr>
+        <w:pStyle w:val="NoSpacing"/>
+      </w:pPr>
+      <w:r>
+        <w:t xml:space="preserve">          }</w:t>
+      </w:r>
+    </w:p>
+    <w:p>
+      <w:pPr>
+        <w:pStyle w:val="NoSpacing"/>
+      </w:pPr>
+      <w:r>
+        <w:lastRenderedPageBreak/>
+        <w:t xml:space="preserve">        },</w:t>
+      </w:r>
+    </w:p>
+    <w:p>
+      <w:pPr>
+        <w:pStyle w:val="NoSpacing"/>
+      </w:pPr>
+      <w:r>
+        <w:t xml:space="preserve">        {</w:t>
+      </w:r>
+    </w:p>
+    <w:p>
+      <w:pPr>
+        <w:pStyle w:val="NoSpacing"/>
+      </w:pPr>
+      <w:r>
+        <w:t xml:space="preserve">          $group: {</w:t>
+      </w:r>
+    </w:p>
+    <w:p>
+      <w:pPr>
+        <w:pStyle w:val="NoSpacing"/>
+      </w:pPr>
+      <w:r>
+        <w:t xml:space="preserve">            _id: null,</w:t>
+      </w:r>
+    </w:p>
+    <w:p>
+      <w:pPr>
+        <w:pStyle w:val="NoSpacing"/>
+      </w:pPr>
+      <w:r>
+        <w:t xml:space="preserve">            averageDailyRate: { $avg: "$price" }  // Assuming price is Decimal128</w:t>
+      </w:r>
+    </w:p>
+    <w:p>
+      <w:pPr>
+        <w:pStyle w:val="NoSpacing"/>
+      </w:pPr>
+      <w:r>
+        <w:t xml:space="preserve">          }</w:t>
+      </w:r>
+    </w:p>
+    <w:p>
+      <w:pPr>
+        <w:pStyle w:val="NoSpacing"/>
+      </w:pPr>
+      <w:r>
+        <w:t xml:space="preserve">        }</w:t>
+      </w:r>
+    </w:p>
+    <w:p>
+      <w:pPr>
+        <w:pStyle w:val="NoSpacing"/>
+      </w:pPr>
+      <w:r>
+        <w:t xml:space="preserve">      ],</w:t>
+      </w:r>
+    </w:p>
+    <w:p>
+      <w:pPr>
+        <w:pStyle w:val="NoSpacing"/>
+      </w:pPr>
+      <w:r>
+        <w:t xml:space="preserve">      as: "similarProperties"</w:t>
+      </w:r>
+    </w:p>
+    <w:p>
+      <w:pPr>
+        <w:pStyle w:val="NoSpacing"/>
+      </w:pPr>
+      <w:r>
+        <w:t xml:space="preserve">    }</w:t>
+      </w:r>
+    </w:p>
+    <w:p>
+      <w:pPr>
+        <w:pStyle w:val="NoSpacing"/>
+      </w:pPr>
+      <w:r>
+        <w:t xml:space="preserve">  },</w:t>
+      </w:r>
+    </w:p>
+    <w:p>
+      <w:pPr>
+        <w:pStyle w:val="NoSpacing"/>
+      </w:pPr>
+    </w:p>
+    <w:p>
+      <w:pPr>
+        <w:pStyle w:val="NoSpacing"/>
+      </w:pPr>
+      <w:r>
+        <w:t xml:space="preserve">  // Stage 3: Set the average daily rate for "Be Happy in Porto"</w:t>
+      </w:r>
+    </w:p>
+    <w:p>
+      <w:pPr>
+        <w:pStyle w:val="NoSpacing"/>
+      </w:pPr>
+      <w:r>
+        <w:t xml:space="preserve">  { </w:t>
+      </w:r>
+    </w:p>
+    <w:p>
+      <w:pPr>
+        <w:pStyle w:val="NoSpacing"/>
+      </w:pPr>
+      <w:r>
+        <w:t xml:space="preserve">    $set: {</w:t>
+      </w:r>
+    </w:p>
+    <w:p>
+      <w:pPr>
+        <w:pStyle w:val="NoSpacing"/>
+      </w:pPr>
+      <w:r>
+        <w:t xml:space="preserve">      averageDailyRate: { $arrayElemAt: [ "$similarProperties.averageDailyRate", 0 ] }</w:t>
+      </w:r>
+    </w:p>
+    <w:p>
+      <w:pPr>
+        <w:pStyle w:val="NoSpacing"/>
+      </w:pPr>
+      <w:r>
+        <w:t xml:space="preserve">    }</w:t>
+      </w:r>
+    </w:p>
+    <w:p>
+      <w:pPr>
+        <w:pStyle w:val="NoSpacing"/>
+      </w:pPr>
+      <w:r>
+        <w:t xml:space="preserve">  },</w:t>
+      </w:r>
+    </w:p>
+    <w:p>
+      <w:pPr>
+        <w:pStyle w:val="NoSpacing"/>
+      </w:pPr>
+    </w:p>
+    <w:p>
+      <w:pPr>
+        <w:pStyle w:val="NoSpacing"/>
+      </w:pPr>
+      <w:r>
+        <w:t xml:space="preserve">  // Stage 4: Calculate the new daily rate (10% lower than the average)</w:t>
+      </w:r>
+    </w:p>
+    <w:p>
+      <w:pPr>
+        <w:pStyle w:val="NoSpacing"/>
+      </w:pPr>
+      <w:r>
+        <w:t xml:space="preserve">  { </w:t>
+      </w:r>
+    </w:p>
+    <w:p>
+      <w:pPr>
+        <w:pStyle w:val="NoSpacing"/>
+      </w:pPr>
+      <w:r>
+        <w:t xml:space="preserve">    $set: {</w:t>
+      </w:r>
+    </w:p>
+    <w:p>
+      <w:pPr>
+        <w:pStyle w:val="NoSpacing"/>
+      </w:pPr>
+      <w:r>
+        <w:t xml:space="preserve">      newDailyRate: {</w:t>
+      </w:r>
+    </w:p>
+    <w:p>
+      <w:pPr>
+        <w:pStyle w:val="NoSpacing"/>
+      </w:pPr>
+      <w:r>
+        <w:t xml:space="preserve">        $round: [</w:t>
+      </w:r>
+    </w:p>
+    <w:p>
+      <w:pPr>
+        <w:pStyle w:val="NoSpacing"/>
+      </w:pPr>
+      <w:r>
+        <w:t xml:space="preserve">          { </w:t>
+      </w:r>
+    </w:p>
+    <w:p>
+      <w:pPr>
+        <w:pStyle w:val="NoSpacing"/>
+      </w:pPr>
+      <w:r>
+        <w:t xml:space="preserve">            $multiply: [</w:t>
+      </w:r>
+    </w:p>
+    <w:p>
+      <w:pPr>
+        <w:pStyle w:val="NoSpacing"/>
+      </w:pPr>
+      <w:r>
+        <w:t xml:space="preserve">              { $subtract: [ "$averageDailyRate", { $multiply: [ "$averageDailyRate", 0.1 ] } ] },</w:t>
+      </w:r>
+    </w:p>
+    <w:p>
+      <w:pPr>
+        <w:pStyle w:val="NoSpacing"/>
+      </w:pPr>
+      <w:r>
+        <w:t xml:space="preserve">              100</w:t>
+      </w:r>
+    </w:p>
+    <w:p>
+      <w:pPr>
+        <w:pStyle w:val="NoSpacing"/>
+      </w:pPr>
+      <w:r>
+        <w:t xml:space="preserve">            ] </w:t>
+      </w:r>
+    </w:p>
+    <w:p>
+      <w:pPr>
+        <w:pStyle w:val="NoSpacing"/>
+      </w:pPr>
+      <w:r>
+        <w:t xml:space="preserve">          },</w:t>
+      </w:r>
+    </w:p>
+    <w:p>
+      <w:pPr>
+        <w:pStyle w:val="NoSpacing"/>
+      </w:pPr>
+      <w:r>
+        <w:t xml:space="preserve">          2</w:t>
+      </w:r>
+    </w:p>
+    <w:p>
+      <w:pPr>
+        <w:pStyle w:val="NoSpacing"/>
+      </w:pPr>
+      <w:r>
+        <w:t xml:space="preserve">        ]</w:t>
+      </w:r>
+    </w:p>
+    <w:p>
+      <w:pPr>
+        <w:pStyle w:val="NoSpacing"/>
+      </w:pPr>
+      <w:r>
+        <w:t xml:space="preserve">      }</w:t>
+      </w:r>
+    </w:p>
+    <w:p>
+      <w:pPr>
+        <w:pStyle w:val="NoSpacing"/>
+      </w:pPr>
+      <w:r>
+        <w:t xml:space="preserve">    }</w:t>
+      </w:r>
+    </w:p>
+    <w:p>
+      <w:pPr>
+        <w:pStyle w:val="NoSpacing"/>
+      </w:pPr>
+      <w:r>
+        <w:t xml:space="preserve">  },</w:t>
+      </w:r>
+    </w:p>
+    <w:p>
+      <w:pPr>
+        <w:pStyle w:val="NoSpacing"/>
+      </w:pPr>
+    </w:p>
+    <w:p>
+      <w:pPr>
+        <w:pStyle w:val="NoSpacing"/>
+      </w:pPr>
+      <w:r>
+        <w:t xml:space="preserve">  // Stage 5: Merge/Update the listings collection with the new rate</w:t>
+      </w:r>
+    </w:p>
+    <w:p>
+      <w:pPr>
+        <w:pStyle w:val="NoSpacing"/>
+      </w:pPr>
+      <w:r>
+        <w:t xml:space="preserve">  { </w:t>
+      </w:r>
+    </w:p>
+    <w:p>
+      <w:pPr>
+        <w:pStyle w:val="NoSpacing"/>
+      </w:pPr>
+      <w:r>
+        <w:t xml:space="preserve">    $merge: {</w:t>
+      </w:r>
+    </w:p>
+    <w:p>
+      <w:pPr>
+        <w:pStyle w:val="NoSpacing"/>
+      </w:pPr>
+      <w:r>
+        <w:t xml:space="preserve">      into: "listingsAndReviews",</w:t>
+      </w:r>
+    </w:p>
+    <w:p>
+      <w:pPr>
+        <w:pStyle w:val="NoSpacing"/>
+      </w:pPr>
+      <w:r>
+        <w:t xml:space="preserve">      whenMatched: "merge",</w:t>
+      </w:r>
+    </w:p>
+    <w:p>
+      <w:pPr>
+        <w:pStyle w:val="NoSpacing"/>
+      </w:pPr>
+      <w:r>
+        <w:t xml:space="preserve">      whenNotMatched: "discard",</w:t>
+      </w:r>
+    </w:p>
+    <w:p>
+      <w:pPr>
+        <w:pStyle w:val="NoSpacing"/>
+      </w:pPr>
+      <w:r>
+        <w:t xml:space="preserve">      on: "_id",  // Match by _id to update the correct document</w:t>
+      </w:r>
+    </w:p>
+    <w:p>
+      <w:pPr>
+        <w:pStyle w:val="NoSpacing"/>
+      </w:pPr>
+      <w:r>
+        <w:t xml:space="preserve">      update: {</w:t>
+      </w:r>
+    </w:p>
+    <w:p>
+      <w:pPr>
+        <w:pStyle w:val="NoSpacing"/>
+      </w:pPr>
+      <w:r>
+        <w:t xml:space="preserve">        $set: { price: "$newDailyRate" }</w:t>
+      </w:r>
+    </w:p>
+    <w:p>
+      <w:pPr>
+        <w:pStyle w:val="NoSpacing"/>
+      </w:pPr>
+      <w:r>
+        <w:t xml:space="preserve">      }</w:t>
+      </w:r>
+    </w:p>
+    <w:p>
+      <w:pPr>
+        <w:pStyle w:val="NoSpacing"/>
+      </w:pPr>
+      <w:r>
+        <w:t xml:space="preserve">    }</w:t>
+      </w:r>
+    </w:p>
+    <w:p>
+      <w:pPr>
+        <w:pStyle w:val="NoSpacing"/>
+      </w:pPr>
+      <w:r>
+        <w:t xml:space="preserve">  }</w:t>
+      </w:r>
+    </w:p>
+    <w:p>
+      <w:pPr>
+        <w:pStyle w:val="NoSpacing"/>
+      </w:pPr>
+      <w:r>
+        <w:t>])</w:t>
+      </w:r>
+    </w:p>
+    <w:p>
+      <w:pPr>
+        <w:pStyle w:val="NoSpacing"/>
+      </w:pPr>
+    </w:p>
+    <w:p>
+      <w:pPr>
+        <w:pStyle w:val="NoSpacing"/>
+      </w:pPr>
+    </w:p>
+    <w:p>
+      <w:pPr>
+        <w:pStyle w:val="NoSpacing"/>
+        <w:rPr>
+          <w:b/>
+          <w:bCs/>
+        </w:rPr>
+      </w:pPr>
+      <w:r>
+        <w:rPr>
+          <w:b/>
+          <w:bCs/>
+        </w:rPr>
+        <w:lastRenderedPageBreak/>
         <w:t xml:space="preserve">Statement 5 </w:t>
       </w:r>
+      <w:r>
+        <w:rPr>
+          <w:b/>
+          <w:bCs/>
+        </w:rPr>
+        <w:t>(Checked)</w:t>
+      </w:r>
+    </w:p>
+    <w:p>
+      <w:pPr>
+        <w:pStyle w:val="NoSpacing"/>
+        <w:rPr>
+          <w:u w:val="single"/>
+        </w:rPr>
+      </w:pPr>
+      <w:r>
+        <w:rPr>
+          <w:u w:val="single"/>
+        </w:rPr>
+        <w:t>Compass</w:t>
+      </w:r>
+    </w:p>
+    <w:p>
+      <w:pPr>
+        <w:pStyle w:val="NoSpacing"/>
+      </w:pPr>
+      <w:r>
+        <w:t>First search for the review.</w:t>
+      </w:r>
+    </w:p>
+    <w:p>
+      <w:pPr>
+        <w:pStyle w:val="NoSpacing"/>
+      </w:pPr>
+      <w:r>
+        <w:t>{</w:t>
+      </w:r>
+    </w:p>
+    <w:p>
+      <w:pPr>
+        <w:pStyle w:val="NoSpacing"/>
+      </w:pPr>
+      <w:r>
+        <w:t xml:space="preserve">  "reviews.comments": "This holiday accommodation did not meet my expectation. Being in Portugal, I wanted to watch bull-fighting from the balcony. But, neither balcony nor bull-fighting nearby are there."</w:t>
+      </w:r>
+    </w:p>
+    <w:p>
+      <w:pPr>
+        <w:pStyle w:val="NoSpacing"/>
+      </w:pPr>
+      <w:r>
+        <w:t>}</w:t>
+      </w:r>
+    </w:p>
+    <w:p>
+      <w:pPr>
+        <w:pStyle w:val="NoSpacing"/>
+      </w:pPr>
+      <w:r>
+        <w:t xml:space="preserve">Next update the </w:t>
+      </w:r>
+      <w:r>
+        <w:t>comment with the specified comment.</w:t>
+      </w:r>
+    </w:p>
+    <w:p>
+      <w:pPr>
+        <w:pStyle w:val="NoSpacing"/>
+      </w:pPr>
+      <w:r>
+        <w:t>{</w:t>
+      </w:r>
+    </w:p>
+    <w:p>
+      <w:pPr>
+        <w:pStyle w:val="NoSpacing"/>
+      </w:pPr>
+      <w:r>
+        <w:t xml:space="preserve">  "$pull": {</w:t>
+      </w:r>
+    </w:p>
+    <w:p>
+      <w:pPr>
+        <w:pStyle w:val="NoSpacing"/>
+      </w:pPr>
+      <w:r>
+        <w:t xml:space="preserve">    "reviews": {</w:t>
+      </w:r>
+    </w:p>
+    <w:p>
+      <w:pPr>
+        <w:pStyle w:val="NoSpacing"/>
+      </w:pPr>
+      <w:r>
+        <w:t xml:space="preserve">      "comments": "This holiday accommodation did not meet my expectation. Being in Portugal, I wanted to watch bull-fighting from the balcony. But, neither balcony nor bull-fighting nearby are there."</w:t>
+      </w:r>
+    </w:p>
+    <w:p>
+      <w:pPr>
+        <w:pStyle w:val="NoSpacing"/>
+      </w:pPr>
+      <w:r>
+        <w:t xml:space="preserve">    }</w:t>
+      </w:r>
+    </w:p>
+    <w:p>
+      <w:pPr>
+        <w:pStyle w:val="NoSpacing"/>
+      </w:pPr>
+      <w:r>
+        <w:t xml:space="preserve">  }</w:t>
+      </w:r>
+    </w:p>
+    <w:p>
+      <w:pPr>
+        <w:pStyle w:val="NoSpacing"/>
+      </w:pPr>
+      <w:r>
+        <w:t>}</w:t>
+      </w:r>
+    </w:p>
+    <w:p>
+      <w:pPr>
+        <w:pStyle w:val="NoSpacing"/>
+      </w:pPr>
+      <w:r>
+        <w:t xml:space="preserve">NOTE: </w:t>
+      </w:r>
+      <w:r>
+        <w:t>The $pull operator removes the entire review object where the comment matches the given string.</w:t>
+      </w:r>
+    </w:p>
+    <w:p>
+      <w:pPr>
+        <w:pStyle w:val="NoSpacing"/>
+      </w:pPr>
+    </w:p>
+    <w:p>
+      <w:pPr>
+        <w:rPr>
+          <w:u w:val="single"/>
+        </w:rPr>
+      </w:pPr>
+      <w:r>
+        <w:rPr>
+          <w:u w:val="single"/>
+        </w:rPr>
+        <w:t>Shell</w:t>
+      </w:r>
+    </w:p>
+    <w:p>
+      <w:pPr>
+        <w:pStyle w:val="NoSpacing"/>
+      </w:pPr>
+      <w:r>
+        <w:t>db.listingsAndReviews.updateOne(</w:t>
+      </w:r>
+    </w:p>
+    <w:p>
+      <w:pPr>
+        <w:pStyle w:val="NoSpacing"/>
+      </w:pPr>
+      <w:r>
+        <w:t xml:space="preserve">  { "reviews.comments": "This holiday accommodation did not meet my expectation. Being in Portugal, I wanted to watch bull-fighting from the balcony. But, neither balcony nor bull-fighting nearby are there." },</w:t>
+      </w:r>
+    </w:p>
+    <w:p>
+      <w:pPr>
+        <w:pStyle w:val="NoSpacing"/>
+      </w:pPr>
+      <w:r>
+        <w:t xml:space="preserve">  {</w:t>
+      </w:r>
+    </w:p>
+    <w:p>
+      <w:pPr>
+        <w:pStyle w:val="NoSpacing"/>
+      </w:pPr>
+      <w:r>
+        <w:t xml:space="preserve">    $pull: {</w:t>
+      </w:r>
+    </w:p>
+    <w:p>
+      <w:pPr>
+        <w:pStyle w:val="NoSpacing"/>
+      </w:pPr>
+      <w:r>
+        <w:t xml:space="preserve">      reviews: {</w:t>
+      </w:r>
+    </w:p>
+    <w:p>
+      <w:pPr>
+        <w:pStyle w:val="NoSpacing"/>
+      </w:pPr>
+      <w:r>
+        <w:t xml:space="preserve">        comments: "This holiday accommodation did not meet my expectation. Being in Portugal, I wanted to watch bull-fighting from the balcony. But, neither balcony nor bull-fighting nearby are there."</w:t>
+      </w:r>
+    </w:p>
+    <w:p>
+      <w:pPr>
+        <w:pStyle w:val="NoSpacing"/>
+      </w:pPr>
+      <w:r>
+        <w:t xml:space="preserve">      }</w:t>
+      </w:r>
+    </w:p>
+    <w:p>
+      <w:pPr>
+        <w:pStyle w:val="NoSpacing"/>
+      </w:pPr>
+      <w:r>
+        <w:t xml:space="preserve">    }</w:t>
+      </w:r>
+    </w:p>
+    <w:p>
+      <w:pPr>
+        <w:pStyle w:val="NoSpacing"/>
+      </w:pPr>
+      <w:r>
+        <w:t xml:space="preserve">  }</w:t>
+      </w:r>
+    </w:p>
+    <w:p>
+      <w:pPr>
+        <w:pStyle w:val="NoSpacing"/>
+      </w:pPr>
+      <w:r>
+        <w:t>);</w:t>
+      </w:r>
+    </w:p>
+    <w:p>
+      <w:pPr>
+        <w:pStyle w:val="NoSpacing"/>
+      </w:pPr>
+    </w:p>
+    <w:p>
+      <w:pPr>
+        <w:pStyle w:val="NoSpacing"/>
+        <w:rPr>
+          <w:i/>
+          <w:iCs/>
+          <w:color w:val="00B050"/>
+        </w:rPr>
+      </w:pPr>
+      <w:r>
+        <w:rPr>
+          <w:i/>
+          <w:iCs/>
+          <w:color w:val="00B050"/>
+        </w:rPr>
+        <w:t xml:space="preserve">TO </w:t>
+      </w:r>
+      <w:r>
+        <w:rPr>
+          <w:i/>
+          <w:iCs/>
+          <w:color w:val="00B050"/>
+        </w:rPr>
+        <w:t>CHECK</w:t>
+      </w:r>
+      <w:r>
+        <w:rPr>
+          <w:i/>
+          <w:iCs/>
+          <w:color w:val="00B050"/>
+        </w:rPr>
+        <w:t xml:space="preserve">, use this command: </w:t>
+      </w:r>
+      <w:r>
+        <w:rPr>
+          <w:i/>
+          <w:iCs/>
+          <w:color w:val="00B050"/>
+        </w:rPr>
+        <w:t>{</w:t>
+      </w:r>
+    </w:p>
+    <w:p>
+      <w:pPr>
+        <w:pStyle w:val="NoSpacing"/>
+        <w:rPr>
+          <w:i/>
+          <w:iCs/>
+          <w:color w:val="00B050"/>
+        </w:rPr>
+      </w:pPr>
+      <w:r>
+        <w:rPr>
+          <w:i/>
+          <w:iCs/>
+          <w:color w:val="00B050"/>
+        </w:rPr>
+        <w:t xml:space="preserve">  "reviews.comments":</w:t>
+      </w:r>
+    </w:p>
+    <w:p>
+      <w:pPr>
+        <w:pStyle w:val="NoSpacing"/>
+        <w:rPr>
+          <w:i/>
+          <w:iCs/>
+          <w:color w:val="00B050"/>
+        </w:rPr>
+      </w:pPr>
+      <w:r>
+        <w:rPr>
+          <w:i/>
+          <w:iCs/>
+          <w:color w:val="00B050"/>
+        </w:rPr>
+        <w:t xml:space="preserve">    "This holiday accommodation did not meet my expectation. Being in Portugal, I wanted to watch bull-fighting from the balcony. But, neither balcony nor bull-fighting nearby are there."</w:t>
+      </w:r>
+    </w:p>
+    <w:p>
+      <w:pPr>
+        <w:pStyle w:val="NoSpacing"/>
+        <w:rPr>
+          <w:i/>
+          <w:iCs/>
+          <w:color w:val="00B050"/>
+        </w:rPr>
+      </w:pPr>
+      <w:r>
+        <w:rPr>
+          <w:i/>
+          <w:iCs/>
+          <w:color w:val="00B050"/>
+        </w:rPr>
+        <w:t>}</w:t>
+      </w:r>
+    </w:p>
+    <w:p>
+      <w:pPr>
+        <w:pStyle w:val="Heading1"/>
+      </w:pPr>
+      <w:r>
+        <w:t>Task 2</w:t>
+      </w:r>
+      <w:r>
+        <w:t xml:space="preserve">: </w:t>
+      </w:r>
+      <w:r>
+        <w:t>Extend the AirBnB database</w:t>
+      </w:r>
+      <w:r>
+        <w:t xml:space="preserve"> </w:t>
+      </w:r>
     </w:p>
     <w:p/>
     <w:p>
-      <w:pPr>
-        <w:pStyle w:val="Heading1"/>
-      </w:pPr>
-      <w:r>
-        <w:t>Task 2</w:t>
-      </w:r>
-      <w:r>
-        <w:t xml:space="preserve">: </w:t>
-      </w:r>
-      <w:r>
-        <w:t xml:space="preserve">Extend the </w:t>
-      </w:r>
-      <w:proofErr w:type="spellStart"/>
-      <w:r>
-        <w:t>AirBnB</w:t>
-      </w:r>
-      <w:proofErr w:type="spellEnd"/>
-      <w:r>
-        <w:t xml:space="preserve"> database</w:t>
-      </w:r>
+      <w:r>
+        <w:t>References</w:t>
+      </w:r>
+    </w:p>
+    <w:p>
+      <w:pPr>
+        <w:rPr>
+          <w:b/>
+          <w:bCs/>
+        </w:rPr>
+      </w:pPr>
+      <w:hyperlink r:id="rId5" w:history="1">
+        <w:r>
+          <w:rPr>
+            <w:rStyle w:val="Hyperlink"/>
+            <w:b/>
+            <w:bCs/>
+          </w:rPr>
+          <w:t>https://www.mongodb.com/docs/manual/reference/operator/aggregation/avg/</w:t>
+        </w:r>
+      </w:hyperlink>
+      <w:r>
+        <w:rPr>
+          <w:b/>
+          <w:bCs/>
+        </w:rPr>
+        <w:t xml:space="preserve"> </w:t>
+      </w:r>
+    </w:p>
+    <w:p>
+      <w:r>
+        <w:lastRenderedPageBreak/>
+        <w:t xml:space="preserve"> </w:t>
+      </w:r>
+      <w:hyperlink r:id="rId6" w:history="1">
+        <w:r>
+          <w:rPr>
+            <w:rStyle w:val="Hyperlink"/>
+          </w:rPr>
+          <w:t>https://www.mongodb.com/docs/manual/reference/method/db.collection.insert/</w:t>
+        </w:r>
+      </w:hyperlink>
+    </w:p>
+    <w:p>
+      <w:hyperlink r:id="rId7" w:history="1">
+        <w:r>
+          <w:rPr>
+            <w:rStyle w:val="Hyperlink"/>
+          </w:rPr>
+          <w:t>https://www.w3schools.com/mongodb/mongodb_mongosh_update.php</w:t>
+        </w:r>
+      </w:hyperlink>
+    </w:p>
+    <w:p>
+      <w:pPr>
+        <w:rPr>
+          <w:rStyle w:val="Hyperlink"/>
+        </w:rPr>
+      </w:pPr>
+      <w:hyperlink r:id="rId8" w:history="1">
+        <w:r>
+          <w:rPr>
+            <w:rStyle w:val="Hyperlink"/>
+          </w:rPr>
+          <w:t>https://www.mongodb.com/docs/manual/reference/operator/update/addToSet/</w:t>
+        </w:r>
+      </w:hyperlink>
+    </w:p>
+    <w:p>
+      <w:r>
+        <w:t>1</w:t>
+      </w:r>
+      <w:r>
+        <w:t>B</w:t>
+      </w:r>
+    </w:p>
+    <w:p>
+      <w:pPr>
+        <w:rPr>
+          <w:rStyle w:val="Hyperlink"/>
+        </w:rPr>
+      </w:pPr>
+      <w:hyperlink r:id="rId9" w:history="1">
+        <w:r>
+          <w:rPr>
+            <w:rStyle w:val="Hyperlink"/>
+          </w:rPr>
+          <w:t>https://studio3t.com/knowledge-base/articles/mongodb-aggregation-framework/</w:t>
+        </w:r>
+      </w:hyperlink>
+    </w:p>
+    <w:p>
+      <w:r>
+        <w:t>1C</w:t>
+      </w:r>
+    </w:p>
+    <w:p>
+      <w:hyperlink r:id="rId10" w:history="1">
+        <w:r>
+          <w:rPr>
+            <w:rStyle w:val="Hyperlink"/>
+          </w:rPr>
+          <w:t>https://www.mongodb.com/docs/manual/reference/method/db.collection.insert/</w:t>
+        </w:r>
+      </w:hyperlink>
+    </w:p>
+    <w:p>
+      <w:pPr>
+        <w:rPr>
+          <w:rStyle w:val="Hyperlink"/>
+        </w:rPr>
+      </w:pPr>
+    </w:p>
+    <w:p>
+      <w:r>
+        <w:t>1E</w:t>
+      </w:r>
+    </w:p>
+    <w:p>
+      <w:hyperlink r:id="rId11" w:history="1">
+        <w:r>
+          <w:rPr>
+            <w:rStyle w:val="Hyperlink"/>
+          </w:rPr>
+          <w:t>https://www.mongodb.com/docs/manual/reference/operator/aggregation/unwind/?utm_source=compass&amp;utm_medium=product</w:t>
+        </w:r>
+      </w:hyperlink>
+      <w:r>
+        <w:t xml:space="preserve"> </w:t>
+      </w:r>
+    </w:p>
+    <w:p>
+      <w:hyperlink r:id="rId12" w:history="1">
+        <w:r>
+          <w:rPr>
+            <w:rStyle w:val="Hyperlink"/>
+          </w:rPr>
+          <w:t>https://www.mongodb.com/docs/manual/reference/operator/aggregation/project/?utm_source=compass&amp;utm_medium=product</w:t>
+        </w:r>
+      </w:hyperlink>
+    </w:p>
+    <w:p/>
+    <w:p>
+      <w:r>
+        <w:t>1F</w:t>
+      </w:r>
+    </w:p>
+    <w:p>
+      <w:hyperlink r:id="rId13" w:history="1">
+        <w:r>
+          <w:rPr>
+            <w:rStyle w:val="Hyperlink"/>
+          </w:rPr>
+          <w:t>https://www.mongodb.com/docs/manual/reference/operator/aggregation/sort/</w:t>
+        </w:r>
+      </w:hyperlink>
+      <w:r>
+        <w:t xml:space="preserve"> </w:t>
+      </w:r>
+    </w:p>
+    <w:p>
       <w:r>
         <w:t xml:space="preserve"> </w:t>
       </w:r>
@@ -1016,6 +4915,50 @@
       <w:spacing w:val="5"/>
     </w:rPr>
   </w:style>
+  <w:style w:type="character" w:styleId="Hyperlink">
+    <w:name w:val="Hyperlink"/>
+    <w:basedOn w:val="DefaultParagraphFont"/>
+    <w:uiPriority w:val="99"/>
+    <w:unhideWhenUsed/>
+    <w:rsid w:val="00254DAF"/>
+    <w:rPr>
+      <w:color w:val="467886" w:themeColor="hyperlink"/>
+      <w:u w:val="single"/>
+    </w:rPr>
+  </w:style>
+  <w:style w:type="character" w:styleId="UnresolvedMention">
+    <w:name w:val="Unresolved Mention"/>
+    <w:basedOn w:val="DefaultParagraphFont"/>
+    <w:uiPriority w:val="99"/>
+    <w:semiHidden/>
+    <w:unhideWhenUsed/>
+    <w:rsid w:val="00254DAF"/>
+    <w:rPr>
+      <w:color w:val="605E5C"/>
+      <w:shd w:val="clear" w:color="auto" w:fill="E1DFDD"/>
+    </w:rPr>
+  </w:style>
+  <w:style w:type="character" w:styleId="FollowedHyperlink">
+    <w:name w:val="FollowedHyperlink"/>
+    <w:basedOn w:val="DefaultParagraphFont"/>
+    <w:uiPriority w:val="99"/>
+    <w:semiHidden/>
+    <w:unhideWhenUsed/>
+    <w:rsid w:val="009C5D7D"/>
+    <w:rPr>
+      <w:color w:val="96607D" w:themeColor="followedHyperlink"/>
+      <w:u w:val="single"/>
+    </w:rPr>
+  </w:style>
+  <w:style w:type="paragraph" w:styleId="NoSpacing">
+    <w:name w:val="No Spacing"/>
+    <w:uiPriority w:val="1"/>
+    <w:qFormat/>
+    <w:rsid w:val="00B7026A"/>
+    <w:pPr>
+      <w:spacing w:after="0" w:line="240" w:lineRule="auto"/>
+    </w:pPr>
+  </w:style>
 </w:styles>
 </file>
 

</xml_diff>